<commit_message>
added documentation and fixed some button text
</commit_message>
<xml_diff>
--- a/Dokumentasi.docx
+++ b/Dokumentasi.docx
@@ -1,6 +1,6 @@
 
 <file path=word/document.xml><?xml version="1.0" encoding="utf-8"?>
-<w:document xmlns:wpc="http://schemas.microsoft.com/office/word/2010/wordprocessingCanvas" xmlns:mc="http://schemas.openxmlformats.org/markup-compatibility/2006" xmlns:o="urn:schemas-microsoft-com:office:office" xmlns:r="http://schemas.openxmlformats.org/officeDocument/2006/relationships" xmlns:m="http://schemas.openxmlformats.org/officeDocument/2006/math" xmlns:v="urn:schemas-microsoft-com:vml" xmlns:wp14="http://schemas.microsoft.com/office/word/2010/wordprocessingDrawing" xmlns:wp="http://schemas.openxmlformats.org/drawingml/2006/wordprocessingDrawing" xmlns:w10="urn:schemas-microsoft-com:office:word" xmlns:w="http://schemas.openxmlformats.org/wordprocessingml/2006/main" xmlns:w14="http://schemas.microsoft.com/office/word/2010/wordml" xmlns:w15="http://schemas.microsoft.com/office/word/2012/wordml" xmlns:wpg="http://schemas.microsoft.com/office/word/2010/wordprocessingGroup" xmlns:wpi="http://schemas.microsoft.com/office/word/2010/wordprocessingInk" xmlns:wne="http://schemas.microsoft.com/office/word/2006/wordml" xmlns:wps="http://schemas.microsoft.com/office/word/2010/wordprocessingShape" mc:Ignorable="w14 w15 wp14">
+<w:document xmlns:wpc="http://schemas.microsoft.com/office/word/2010/wordprocessingCanvas" xmlns:cx="http://schemas.microsoft.com/office/drawing/2014/chartex" xmlns:cx1="http://schemas.microsoft.com/office/drawing/2015/9/8/chartex" xmlns:cx2="http://schemas.microsoft.com/office/drawing/2015/10/21/chartex" xmlns:cx3="http://schemas.microsoft.com/office/drawing/2016/5/9/chartex" xmlns:cx4="http://schemas.microsoft.com/office/drawing/2016/5/10/chartex" xmlns:cx5="http://schemas.microsoft.com/office/drawing/2016/5/11/chartex" xmlns:cx6="http://schemas.microsoft.com/office/drawing/2016/5/12/chartex" xmlns:cx7="http://schemas.microsoft.com/office/drawing/2016/5/13/chartex" xmlns:cx8="http://schemas.microsoft.com/office/drawing/2016/5/14/chartex" xmlns:mc="http://schemas.openxmlformats.org/markup-compatibility/2006" xmlns:aink="http://schemas.microsoft.com/office/drawing/2016/ink" xmlns:am3d="http://schemas.microsoft.com/office/drawing/2017/model3d" xmlns:o="urn:schemas-microsoft-com:office:office" xmlns:r="http://schemas.openxmlformats.org/officeDocument/2006/relationships" xmlns:m="http://schemas.openxmlformats.org/officeDocument/2006/math" xmlns:v="urn:schemas-microsoft-com:vml" xmlns:wp14="http://schemas.microsoft.com/office/word/2010/wordprocessingDrawing" xmlns:wp="http://schemas.openxmlformats.org/drawingml/2006/wordprocessingDrawing" xmlns:w10="urn:schemas-microsoft-com:office:word" xmlns:w="http://schemas.openxmlformats.org/wordprocessingml/2006/main" xmlns:w14="http://schemas.microsoft.com/office/word/2010/wordml" xmlns:w15="http://schemas.microsoft.com/office/word/2012/wordml" xmlns:w16cid="http://schemas.microsoft.com/office/word/2016/wordml/cid" xmlns:w16se="http://schemas.microsoft.com/office/word/2015/wordml/symex" xmlns:wpg="http://schemas.microsoft.com/office/word/2010/wordprocessingGroup" xmlns:wpi="http://schemas.microsoft.com/office/word/2010/wordprocessingInk" xmlns:wne="http://schemas.microsoft.com/office/word/2006/wordml" xmlns:wps="http://schemas.microsoft.com/office/word/2010/wordprocessingShape" mc:Ignorable="w14 w15 w16se w16cid wp14">
   <w:body>
     <w:tbl>
       <w:tblPr>
@@ -99,7 +99,7 @@
                 <w:lang w:eastAsia="zh-CN"/>
               </w:rPr>
               <w:drawing>
-                <wp:inline distT="0" distB="0" distL="0" distR="0" wp14:anchorId="5C6DAD8B" wp14:editId="76A79D23">
+                <wp:inline distT="0" distB="0" distL="0" distR="0" wp14:anchorId="3BE50CD4" wp14:editId="5D29E2E0">
                   <wp:extent cx="1371600" cy="1023017"/>
                   <wp:effectExtent l="0" t="0" r="0" b="0"/>
                   <wp:docPr id="4" name="Picture 4"/>
@@ -114,7 +114,7 @@
                           <pic:cNvPicPr/>
                         </pic:nvPicPr>
                         <pic:blipFill rotWithShape="1">
-                          <a:blip r:embed="rId6" cstate="print">
+                          <a:blip r:embed="rId8" cstate="print">
                             <a:extLst>
                               <a:ext uri="{28A0092B-C50C-407E-A947-70E740481C1C}">
                                 <a14:useLocalDpi xmlns:a14="http://schemas.microsoft.com/office/drawing/2010/main" val="0"/>
@@ -171,56 +171,7 @@
                 <w:b/>
                 <w:lang w:val="id-ID"/>
               </w:rPr>
-              <w:t xml:space="preserve">[TUGAS </w:t>
-            </w:r>
-            <w:r>
-              <w:rPr>
-                <w:b/>
-                <w:lang w:val="id-ID"/>
-              </w:rPr>
-              <w:t>MANDIRI</w:t>
-            </w:r>
-            <w:r>
-              <w:rPr>
-                <w:b/>
-                <w:lang w:val="id-ID"/>
-              </w:rPr>
-              <w:t xml:space="preserve"> </w:t>
-            </w:r>
-            <w:r>
-              <w:rPr>
-                <w:b/>
-                <w:lang w:val="id-ID"/>
-              </w:rPr>
-              <w:t>/</w:t>
-            </w:r>
-            <w:r>
-              <w:rPr>
-                <w:b/>
-                <w:lang w:val="id-ID"/>
-              </w:rPr>
-              <w:t xml:space="preserve"> </w:t>
-            </w:r>
-            <w:r>
-              <w:rPr>
-                <w:b/>
-                <w:lang w:val="id-ID"/>
-              </w:rPr>
               <w:t>PROYEK</w:t>
-            </w:r>
-            <w:r>
-              <w:rPr>
-                <w:b/>
-                <w:lang w:val="id-ID"/>
-              </w:rPr>
-              <w:t xml:space="preserve"> </w:t>
-            </w:r>
-            <w:r>
-              <w:rPr>
-                <w:b/>
-                <w:lang w:val="id-ID"/>
-              </w:rPr>
-              <w:t>]</w:t>
             </w:r>
           </w:p>
           <w:p>
@@ -235,63 +186,11 @@
             <w:r>
               <w:rPr>
                 <w:b/>
-                <w:sz w:val="18"/>
-                <w:lang w:val="id-ID"/>
-              </w:rPr>
-              <w:t>[</w:t>
-            </w:r>
-            <w:r>
-              <w:rPr>
-                <w:b/>
-                <w:i/>
-                <w:sz w:val="18"/>
-                <w:lang w:val="id-ID"/>
-              </w:rPr>
-              <w:t>Assignment</w:t>
-            </w:r>
-            <w:r>
-              <w:rPr>
-                <w:b/>
-                <w:i/>
-                <w:sz w:val="18"/>
-                <w:lang w:val="id-ID"/>
-              </w:rPr>
-              <w:t xml:space="preserve"> </w:t>
-            </w:r>
-            <w:r>
-              <w:rPr>
-                <w:b/>
-                <w:i/>
-                <w:sz w:val="18"/>
-                <w:lang w:val="id-ID"/>
-              </w:rPr>
-              <w:t>/</w:t>
-            </w:r>
-            <w:r>
-              <w:rPr>
-                <w:b/>
-                <w:i/>
-                <w:sz w:val="18"/>
-                <w:lang w:val="id-ID"/>
-              </w:rPr>
-              <w:t xml:space="preserve"> </w:t>
-            </w:r>
-            <w:r>
-              <w:rPr>
-                <w:b/>
                 <w:i/>
                 <w:sz w:val="18"/>
                 <w:lang w:val="id-ID"/>
               </w:rPr>
               <w:t>Project</w:t>
-            </w:r>
-            <w:r>
-              <w:rPr>
-                <w:b/>
-                <w:sz w:val="18"/>
-                <w:lang w:val="id-ID"/>
-              </w:rPr>
-              <w:t>]</w:t>
             </w:r>
           </w:p>
         </w:tc>
@@ -349,24 +248,7 @@
                 <w:sz w:val="28"/>
                 <w:szCs w:val="28"/>
               </w:rPr>
-              <w:t>&lt;</w:t>
-            </w:r>
-            <w:r>
-              <w:rPr>
-                <w:b/>
-                <w:sz w:val="28"/>
-                <w:szCs w:val="28"/>
-                <w:lang w:val="id-ID"/>
-              </w:rPr>
-              <w:t>XX999</w:t>
-            </w:r>
-            <w:r>
-              <w:rPr>
-                <w:b/>
-                <w:sz w:val="28"/>
-                <w:szCs w:val="28"/>
-              </w:rPr>
-              <w:t>&gt;</w:t>
+              <w:t>COMP6144</w:t>
             </w:r>
             <w:r>
               <w:rPr>
@@ -382,7 +264,7 @@
                 <w:sz w:val="28"/>
                 <w:szCs w:val="28"/>
               </w:rPr>
-              <w:t xml:space="preserve"> &lt;</w:t>
+              <w:t xml:space="preserve"> </w:t>
             </w:r>
             <w:r>
               <w:rPr>
@@ -390,7 +272,7 @@
                 <w:sz w:val="28"/>
                 <w:szCs w:val="28"/>
               </w:rPr>
-              <w:t>SUBJECT NAME</w:t>
+              <w:t>Web Programming</w:t>
             </w:r>
             <w:r>
               <w:rPr>
@@ -398,7 +280,7 @@
                 <w:sz w:val="28"/>
                 <w:szCs w:val="28"/>
               </w:rPr>
-              <w:t>&gt;</w:t>
+              <w:t xml:space="preserve"> </w:t>
             </w:r>
           </w:p>
           <w:p>
@@ -407,7 +289,6 @@
                 <w:b/>
                 <w:sz w:val="28"/>
                 <w:szCs w:val="28"/>
-                <w:lang w:val="id-ID"/>
               </w:rPr>
             </w:pPr>
             <w:r>
@@ -417,9 +298,9 @@
                 <w:i/>
                 <w:sz w:val="18"/>
                 <w:szCs w:val="20"/>
-                <w:lang w:val="id-ID" w:eastAsia="en-US"/>
+                <w:lang w:eastAsia="en-US"/>
               </w:rPr>
-              <w:t xml:space="preserve">Subject </w:t>
+              <w:t>Web Programming</w:t>
             </w:r>
           </w:p>
         </w:tc>
@@ -453,7 +334,6 @@
               <w:rPr>
                 <w:i w:val="0"/>
                 <w:color w:val="auto"/>
-                <w:lang w:val="id-ID"/>
               </w:rPr>
             </w:pPr>
             <w:r>
@@ -462,7 +342,29 @@
                 <w:color w:val="auto"/>
                 <w:lang w:val="id-ID"/>
               </w:rPr>
-              <w:t>SEMESTER [GANJIL/GENAP/PENDEK] 9999/9999</w:t>
+              <w:t xml:space="preserve">SEMESTER GANJIL </w:t>
+            </w:r>
+            <w:r>
+              <w:rPr>
+                <w:i w:val="0"/>
+                <w:color w:val="auto"/>
+              </w:rPr>
+              <w:t>2019</w:t>
+            </w:r>
+            <w:r>
+              <w:rPr>
+                <w:i w:val="0"/>
+                <w:color w:val="auto"/>
+                <w:lang w:val="id-ID"/>
+              </w:rPr>
+              <w:t>/</w:t>
+            </w:r>
+            <w:r>
+              <w:rPr>
+                <w:i w:val="0"/>
+                <w:color w:val="auto"/>
+              </w:rPr>
+              <w:t>2020</w:t>
             </w:r>
           </w:p>
           <w:p>
@@ -470,7 +372,6 @@
               <w:rPr>
                 <w:bCs/>
                 <w:i/>
-                <w:lang w:val="id-ID"/>
               </w:rPr>
             </w:pPr>
             <w:r>
@@ -480,7 +381,32 @@
                 <w:sz w:val="18"/>
                 <w:lang w:val="id-ID"/>
               </w:rPr>
-              <w:t xml:space="preserve"> [Odd/Even/Compact] Semester Year 9999/9999</w:t>
+              <w:t xml:space="preserve"> Odd Semester Year </w:t>
+            </w:r>
+            <w:r>
+              <w:rPr>
+                <w:b/>
+                <w:i/>
+                <w:sz w:val="18"/>
+              </w:rPr>
+              <w:t>2019</w:t>
+            </w:r>
+            <w:r>
+              <w:rPr>
+                <w:b/>
+                <w:i/>
+                <w:sz w:val="18"/>
+                <w:lang w:val="id-ID"/>
+              </w:rPr>
+              <w:t>/</w:t>
+            </w:r>
+            <w:r>
+              <w:rPr>
+                <w:b/>
+                <w:i/>
+                <w:sz w:val="18"/>
+              </w:rPr>
+              <w:t>2020</w:t>
             </w:r>
           </w:p>
         </w:tc>
@@ -588,14 +514,15 @@
           <w:lang w:val="id-ID"/>
         </w:rPr>
       </w:pPr>
-      <w:r>
-        <w:rPr>
-          <w:b/>
-          <w:bCs/>
-          <w:lang w:val="id-ID"/>
-        </w:rPr>
-        <w:t>TITLE</w:t>
-      </w:r>
+      <w:proofErr w:type="spellStart"/>
+      <w:r>
+        <w:rPr>
+          <w:b/>
+          <w:bCs/>
+        </w:rPr>
+        <w:t>Bjora</w:t>
+      </w:r>
+      <w:proofErr w:type="spellEnd"/>
     </w:p>
     <w:p>
       <w:pPr>
@@ -652,19 +579,95 @@
           <w:ilvl w:val="0"/>
           <w:numId w:val="6"/>
         </w:numPr>
-        <w:rPr>
-          <w:b/>
-          <w:bCs/>
-          <w:lang w:val="id-ID"/>
-        </w:rPr>
-      </w:pPr>
-      <w:r>
-        <w:rPr>
-          <w:b/>
-          <w:bCs/>
-          <w:lang w:val="id-ID"/>
-        </w:rPr>
-        <w:t>ABSTRACT [50 – 200 words]</w:t>
+        <w:spacing w:line="360" w:lineRule="auto"/>
+        <w:jc w:val="both"/>
+        <w:rPr>
+          <w:lang w:val="id-ID"/>
+        </w:rPr>
+      </w:pPr>
+      <w:proofErr w:type="spellStart"/>
+      <w:r>
+        <w:rPr>
+          <w:b/>
+        </w:rPr>
+        <w:t>Bjora</w:t>
+      </w:r>
+      <w:proofErr w:type="spellEnd"/>
+      <w:r>
+        <w:rPr>
+          <w:b/>
+        </w:rPr>
+        <w:t xml:space="preserve"> </w:t>
+      </w:r>
+      <w:r>
+        <w:t xml:space="preserve">is famous announcer company in Indonesia. To have a better engagement with their customers, </w:t>
+      </w:r>
+      <w:proofErr w:type="spellStart"/>
+      <w:r>
+        <w:rPr>
+          <w:b/>
+        </w:rPr>
+        <w:t>Bjora</w:t>
+      </w:r>
+      <w:proofErr w:type="spellEnd"/>
+      <w:r>
+        <w:rPr>
+          <w:b/>
+        </w:rPr>
+        <w:t xml:space="preserve"> </w:t>
+      </w:r>
+      <w:r>
+        <w:t xml:space="preserve">company wants to create a website for their </w:t>
+      </w:r>
+      <w:proofErr w:type="spellStart"/>
+      <w:r>
+        <w:rPr>
+          <w:b/>
+        </w:rPr>
+        <w:t>QnA</w:t>
+      </w:r>
+      <w:proofErr w:type="spellEnd"/>
+      <w:r>
+        <w:t xml:space="preserve"> (</w:t>
+      </w:r>
+      <w:r>
+        <w:rPr>
+          <w:b/>
+        </w:rPr>
+        <w:t>question-and-answer</w:t>
+      </w:r>
+      <w:r>
+        <w:t>)</w:t>
+      </w:r>
+      <w:r>
+        <w:rPr>
+          <w:b/>
+        </w:rPr>
+        <w:t xml:space="preserve"> </w:t>
+      </w:r>
+      <w:r>
+        <w:t>website</w:t>
+      </w:r>
+      <w:r>
+        <w:t xml:space="preserve">. In that website, </w:t>
+      </w:r>
+      <w:r>
+        <w:t>user</w:t>
+      </w:r>
+      <w:r>
+        <w:t xml:space="preserve"> </w:t>
+      </w:r>
+      <w:r>
+        <w:t xml:space="preserve">could </w:t>
+      </w:r>
+      <w:r>
+        <w:t xml:space="preserve">find any information discussed </w:t>
+      </w:r>
+      <w:r>
+        <w:t xml:space="preserve">by the </w:t>
+      </w:r>
+      <w:r>
+        <w:t>community.</w:t>
       </w:r>
     </w:p>
     <w:p>
@@ -728,13 +731,69 @@
           <w:lang w:val="id-ID"/>
         </w:rPr>
       </w:pPr>
-      <w:r>
-        <w:rPr>
-          <w:b/>
-          <w:bCs/>
-          <w:lang w:val="id-ID"/>
-        </w:rPr>
-        <w:t>INTRODUCTION</w:t>
+      <w:proofErr w:type="spellStart"/>
+      <w:r>
+        <w:rPr>
+          <w:b/>
+          <w:bCs/>
+        </w:rPr>
+        <w:t>Proyek</w:t>
+      </w:r>
+      <w:proofErr w:type="spellEnd"/>
+      <w:r>
+        <w:rPr>
+          <w:b/>
+          <w:bCs/>
+        </w:rPr>
+        <w:t xml:space="preserve"> </w:t>
+      </w:r>
+      <w:proofErr w:type="spellStart"/>
+      <w:r>
+        <w:rPr>
+          <w:b/>
+          <w:bCs/>
+        </w:rPr>
+        <w:t>ini</w:t>
+      </w:r>
+      <w:proofErr w:type="spellEnd"/>
+      <w:r>
+        <w:rPr>
+          <w:b/>
+          <w:bCs/>
+        </w:rPr>
+        <w:t xml:space="preserve"> </w:t>
+      </w:r>
+      <w:proofErr w:type="spellStart"/>
+      <w:r>
+        <w:rPr>
+          <w:b/>
+          <w:bCs/>
+        </w:rPr>
+        <w:t>semoga</w:t>
+      </w:r>
+      <w:proofErr w:type="spellEnd"/>
+      <w:r>
+        <w:rPr>
+          <w:b/>
+          <w:bCs/>
+        </w:rPr>
+        <w:t xml:space="preserve"> </w:t>
+      </w:r>
+      <w:proofErr w:type="spellStart"/>
+      <w:r>
+        <w:rPr>
+          <w:b/>
+          <w:bCs/>
+        </w:rPr>
+        <w:t>dapet</w:t>
+      </w:r>
+      <w:proofErr w:type="spellEnd"/>
+      <w:r>
+        <w:rPr>
+          <w:b/>
+          <w:bCs/>
+        </w:rPr>
+        <w:t xml:space="preserve"> 100.</w:t>
       </w:r>
     </w:p>
     <w:p>
@@ -797,9 +856,8 @@
         <w:rPr>
           <w:b/>
           <w:bCs/>
-          <w:lang w:val="id-ID"/>
-        </w:rPr>
-        <w:t>REPORT / PRINT SCREEN &amp; DESCRIPTION</w:t>
+        </w:rPr>
+        <w:t>Model</w:t>
       </w:r>
     </w:p>
     <w:p>
@@ -820,7 +878,77 @@
           <w:b/>
           <w:bCs/>
         </w:rPr>
-        <w:t>DETAIL 1</w:t>
+        <w:t>Answer</w:t>
+      </w:r>
+    </w:p>
+    <w:p>
+      <w:pPr>
+        <w:pStyle w:val="ListParagraph"/>
+        <w:numPr>
+          <w:ilvl w:val="2"/>
+          <w:numId w:val="6"/>
+        </w:numPr>
+        <w:rPr>
+          <w:b/>
+          <w:bCs/>
+          <w:lang w:val="id-ID"/>
+        </w:rPr>
+      </w:pPr>
+      <w:proofErr w:type="spellStart"/>
+      <w:r>
+        <w:rPr>
+          <w:rFonts w:ascii="Consolas" w:hAnsi="Consolas"/>
+        </w:rPr>
+        <w:t>question_id</w:t>
+      </w:r>
+      <w:proofErr w:type="spellEnd"/>
+      <w:r>
+        <w:rPr>
+          <w:rFonts w:ascii="Consolas" w:hAnsi="Consolas"/>
+        </w:rPr>
+        <w:t xml:space="preserve"> -&gt; has one Question</w:t>
+      </w:r>
+    </w:p>
+    <w:p>
+      <w:pPr>
+        <w:pStyle w:val="ListParagraph"/>
+        <w:numPr>
+          <w:ilvl w:val="2"/>
+          <w:numId w:val="6"/>
+        </w:numPr>
+        <w:rPr>
+          <w:b/>
+          <w:bCs/>
+          <w:lang w:val="id-ID"/>
+        </w:rPr>
+      </w:pPr>
+      <w:proofErr w:type="spellStart"/>
+      <w:r>
+        <w:rPr>
+          <w:rFonts w:ascii="Consolas" w:hAnsi="Consolas"/>
+        </w:rPr>
+        <w:t>owner_id</w:t>
+      </w:r>
+      <w:proofErr w:type="spellEnd"/>
+    </w:p>
+    <w:p>
+      <w:pPr>
+        <w:pStyle w:val="ListParagraph"/>
+        <w:numPr>
+          <w:ilvl w:val="2"/>
+          <w:numId w:val="6"/>
+        </w:numPr>
+        <w:rPr>
+          <w:b/>
+          <w:bCs/>
+          <w:lang w:val="id-ID"/>
+        </w:rPr>
+      </w:pPr>
+      <w:r>
+        <w:rPr>
+          <w:rFonts w:ascii="Consolas" w:hAnsi="Consolas"/>
+        </w:rPr>
+        <w:t>answer</w:t>
       </w:r>
     </w:p>
     <w:p>
@@ -841,7 +969,2165 @@
           <w:b/>
           <w:bCs/>
         </w:rPr>
-        <w:t>DETAIL 2</w:t>
+        <w:t>Message</w:t>
+      </w:r>
+    </w:p>
+    <w:p>
+      <w:pPr>
+        <w:pStyle w:val="ListParagraph"/>
+        <w:numPr>
+          <w:ilvl w:val="2"/>
+          <w:numId w:val="6"/>
+        </w:numPr>
+        <w:rPr>
+          <w:b/>
+          <w:bCs/>
+          <w:lang w:val="id-ID"/>
+        </w:rPr>
+      </w:pPr>
+      <w:proofErr w:type="spellStart"/>
+      <w:r>
+        <w:rPr>
+          <w:rFonts w:ascii="Consolas" w:hAnsi="Consolas" w:cstheme="minorHAnsi"/>
+        </w:rPr>
+        <w:t>recipient_id</w:t>
+      </w:r>
+      <w:proofErr w:type="spellEnd"/>
+      <w:r>
+        <w:rPr>
+          <w:rFonts w:ascii="Consolas" w:hAnsi="Consolas" w:cstheme="minorHAnsi"/>
+        </w:rPr>
+        <w:t xml:space="preserve"> -&gt; has one User</w:t>
+      </w:r>
+    </w:p>
+    <w:p>
+      <w:pPr>
+        <w:pStyle w:val="ListParagraph"/>
+        <w:numPr>
+          <w:ilvl w:val="2"/>
+          <w:numId w:val="6"/>
+        </w:numPr>
+        <w:rPr>
+          <w:b/>
+          <w:bCs/>
+          <w:lang w:val="id-ID"/>
+        </w:rPr>
+      </w:pPr>
+      <w:proofErr w:type="spellStart"/>
+      <w:r>
+        <w:rPr>
+          <w:rFonts w:ascii="Consolas" w:hAnsi="Consolas" w:cstheme="minorHAnsi"/>
+        </w:rPr>
+        <w:t>sender_id</w:t>
+      </w:r>
+      <w:proofErr w:type="spellEnd"/>
+      <w:r>
+        <w:rPr>
+          <w:rFonts w:ascii="Consolas" w:hAnsi="Consolas" w:cstheme="minorHAnsi"/>
+        </w:rPr>
+        <w:t xml:space="preserve"> -&gt; has one User</w:t>
+      </w:r>
+    </w:p>
+    <w:p>
+      <w:pPr>
+        <w:pStyle w:val="ListParagraph"/>
+        <w:numPr>
+          <w:ilvl w:val="2"/>
+          <w:numId w:val="6"/>
+        </w:numPr>
+        <w:rPr>
+          <w:b/>
+          <w:bCs/>
+          <w:lang w:val="id-ID"/>
+        </w:rPr>
+      </w:pPr>
+      <w:r>
+        <w:rPr>
+          <w:rFonts w:ascii="Consolas" w:hAnsi="Consolas" w:cstheme="minorHAnsi"/>
+        </w:rPr>
+        <w:t>message</w:t>
+      </w:r>
+    </w:p>
+    <w:p>
+      <w:pPr>
+        <w:pStyle w:val="ListParagraph"/>
+        <w:numPr>
+          <w:ilvl w:val="1"/>
+          <w:numId w:val="6"/>
+        </w:numPr>
+        <w:rPr>
+          <w:b/>
+          <w:bCs/>
+          <w:lang w:val="id-ID"/>
+        </w:rPr>
+      </w:pPr>
+      <w:r>
+        <w:rPr>
+          <w:b/>
+          <w:bCs/>
+        </w:rPr>
+        <w:t>Question</w:t>
+      </w:r>
+    </w:p>
+    <w:p>
+      <w:pPr>
+        <w:pStyle w:val="ListParagraph"/>
+        <w:numPr>
+          <w:ilvl w:val="2"/>
+          <w:numId w:val="6"/>
+        </w:numPr>
+        <w:rPr>
+          <w:b/>
+          <w:bCs/>
+          <w:lang w:val="id-ID"/>
+        </w:rPr>
+      </w:pPr>
+      <w:proofErr w:type="spellStart"/>
+      <w:r>
+        <w:rPr>
+          <w:rFonts w:ascii="Consolas" w:hAnsi="Consolas"/>
+        </w:rPr>
+        <w:t>owner_id</w:t>
+      </w:r>
+      <w:proofErr w:type="spellEnd"/>
+      <w:r>
+        <w:rPr>
+          <w:rFonts w:ascii="Consolas" w:hAnsi="Consolas"/>
+        </w:rPr>
+        <w:t xml:space="preserve"> -&gt; has one User</w:t>
+      </w:r>
+    </w:p>
+    <w:p>
+      <w:pPr>
+        <w:pStyle w:val="ListParagraph"/>
+        <w:numPr>
+          <w:ilvl w:val="2"/>
+          <w:numId w:val="6"/>
+        </w:numPr>
+        <w:rPr>
+          <w:b/>
+          <w:bCs/>
+          <w:lang w:val="id-ID"/>
+        </w:rPr>
+      </w:pPr>
+      <w:r>
+        <w:rPr>
+          <w:rFonts w:ascii="Consolas" w:hAnsi="Consolas"/>
+        </w:rPr>
+        <w:t>status</w:t>
+      </w:r>
+      <w:r>
+        <w:rPr>
+          <w:rFonts w:ascii="Consolas" w:hAnsi="Consolas"/>
+        </w:rPr>
+        <w:t xml:space="preserve"> (open/closed)</w:t>
+      </w:r>
+    </w:p>
+    <w:p>
+      <w:pPr>
+        <w:pStyle w:val="ListParagraph"/>
+        <w:numPr>
+          <w:ilvl w:val="2"/>
+          <w:numId w:val="6"/>
+        </w:numPr>
+        <w:rPr>
+          <w:b/>
+          <w:bCs/>
+          <w:lang w:val="id-ID"/>
+        </w:rPr>
+      </w:pPr>
+      <w:r>
+        <w:rPr>
+          <w:rFonts w:ascii="Consolas" w:hAnsi="Consolas"/>
+        </w:rPr>
+        <w:t xml:space="preserve">topic (only from available </w:t>
+      </w:r>
+      <w:proofErr w:type="spellStart"/>
+      <w:r>
+        <w:rPr>
+          <w:rFonts w:ascii="Consolas" w:hAnsi="Consolas"/>
+        </w:rPr>
+        <w:t>TopicOption</w:t>
+      </w:r>
+      <w:proofErr w:type="spellEnd"/>
+      <w:r>
+        <w:rPr>
+          <w:rFonts w:ascii="Consolas" w:hAnsi="Consolas"/>
+        </w:rPr>
+        <w:t>)</w:t>
+      </w:r>
+    </w:p>
+    <w:p>
+      <w:pPr>
+        <w:pStyle w:val="ListParagraph"/>
+        <w:numPr>
+          <w:ilvl w:val="2"/>
+          <w:numId w:val="6"/>
+        </w:numPr>
+        <w:rPr>
+          <w:b/>
+          <w:bCs/>
+          <w:lang w:val="id-ID"/>
+        </w:rPr>
+      </w:pPr>
+      <w:r>
+        <w:rPr>
+          <w:rFonts w:ascii="Consolas" w:hAnsi="Consolas"/>
+        </w:rPr>
+        <w:t>question</w:t>
+      </w:r>
+    </w:p>
+    <w:p>
+      <w:pPr>
+        <w:pStyle w:val="ListParagraph"/>
+        <w:numPr>
+          <w:ilvl w:val="1"/>
+          <w:numId w:val="6"/>
+        </w:numPr>
+        <w:rPr>
+          <w:b/>
+          <w:bCs/>
+          <w:lang w:val="id-ID"/>
+        </w:rPr>
+      </w:pPr>
+      <w:proofErr w:type="spellStart"/>
+      <w:r>
+        <w:rPr>
+          <w:b/>
+          <w:bCs/>
+        </w:rPr>
+        <w:t>TopicOption</w:t>
+      </w:r>
+      <w:proofErr w:type="spellEnd"/>
+    </w:p>
+    <w:p>
+      <w:pPr>
+        <w:pStyle w:val="ListParagraph"/>
+        <w:numPr>
+          <w:ilvl w:val="2"/>
+          <w:numId w:val="6"/>
+        </w:numPr>
+        <w:rPr>
+          <w:b/>
+          <w:bCs/>
+          <w:lang w:val="id-ID"/>
+        </w:rPr>
+      </w:pPr>
+      <w:r>
+        <w:rPr>
+          <w:rFonts w:ascii="Consolas" w:hAnsi="Consolas"/>
+        </w:rPr>
+        <w:t>topic</w:t>
+      </w:r>
+    </w:p>
+    <w:p>
+      <w:pPr>
+        <w:pStyle w:val="ListParagraph"/>
+        <w:numPr>
+          <w:ilvl w:val="1"/>
+          <w:numId w:val="6"/>
+        </w:numPr>
+        <w:rPr>
+          <w:b/>
+          <w:bCs/>
+          <w:lang w:val="id-ID"/>
+        </w:rPr>
+      </w:pPr>
+      <w:r>
+        <w:rPr>
+          <w:b/>
+          <w:bCs/>
+        </w:rPr>
+        <w:lastRenderedPageBreak/>
+        <w:t>User</w:t>
+      </w:r>
+    </w:p>
+    <w:p>
+      <w:pPr>
+        <w:pStyle w:val="ListParagraph"/>
+        <w:numPr>
+          <w:ilvl w:val="2"/>
+          <w:numId w:val="6"/>
+        </w:numPr>
+        <w:rPr>
+          <w:b/>
+          <w:bCs/>
+          <w:lang w:val="id-ID"/>
+        </w:rPr>
+      </w:pPr>
+      <w:r>
+        <w:rPr>
+          <w:rFonts w:ascii="Consolas" w:hAnsi="Consolas"/>
+        </w:rPr>
+        <w:t>role (admin/member)</w:t>
+      </w:r>
+    </w:p>
+    <w:p>
+      <w:pPr>
+        <w:pStyle w:val="ListParagraph"/>
+        <w:numPr>
+          <w:ilvl w:val="2"/>
+          <w:numId w:val="6"/>
+        </w:numPr>
+        <w:rPr>
+          <w:b/>
+          <w:bCs/>
+          <w:lang w:val="id-ID"/>
+        </w:rPr>
+      </w:pPr>
+      <w:r>
+        <w:rPr>
+          <w:rFonts w:ascii="Consolas" w:hAnsi="Consolas"/>
+        </w:rPr>
+        <w:t>name</w:t>
+      </w:r>
+    </w:p>
+    <w:p>
+      <w:pPr>
+        <w:pStyle w:val="ListParagraph"/>
+        <w:numPr>
+          <w:ilvl w:val="2"/>
+          <w:numId w:val="6"/>
+        </w:numPr>
+        <w:rPr>
+          <w:b/>
+          <w:bCs/>
+          <w:lang w:val="id-ID"/>
+        </w:rPr>
+      </w:pPr>
+      <w:r>
+        <w:rPr>
+          <w:rFonts w:ascii="Consolas" w:hAnsi="Consolas"/>
+        </w:rPr>
+        <w:t>email</w:t>
+      </w:r>
+    </w:p>
+    <w:p>
+      <w:pPr>
+        <w:pStyle w:val="ListParagraph"/>
+        <w:numPr>
+          <w:ilvl w:val="2"/>
+          <w:numId w:val="6"/>
+        </w:numPr>
+        <w:rPr>
+          <w:b/>
+          <w:bCs/>
+          <w:lang w:val="id-ID"/>
+        </w:rPr>
+      </w:pPr>
+      <w:r>
+        <w:rPr>
+          <w:rFonts w:ascii="Consolas" w:hAnsi="Consolas"/>
+        </w:rPr>
+        <w:t>password</w:t>
+      </w:r>
+    </w:p>
+    <w:p>
+      <w:pPr>
+        <w:pStyle w:val="ListParagraph"/>
+        <w:numPr>
+          <w:ilvl w:val="2"/>
+          <w:numId w:val="6"/>
+        </w:numPr>
+        <w:rPr>
+          <w:b/>
+          <w:bCs/>
+          <w:lang w:val="id-ID"/>
+        </w:rPr>
+      </w:pPr>
+      <w:r>
+        <w:rPr>
+          <w:rFonts w:ascii="Consolas" w:hAnsi="Consolas"/>
+        </w:rPr>
+        <w:t>gender</w:t>
+      </w:r>
+    </w:p>
+    <w:p>
+      <w:pPr>
+        <w:pStyle w:val="ListParagraph"/>
+        <w:numPr>
+          <w:ilvl w:val="2"/>
+          <w:numId w:val="6"/>
+        </w:numPr>
+        <w:rPr>
+          <w:b/>
+          <w:bCs/>
+          <w:lang w:val="id-ID"/>
+        </w:rPr>
+      </w:pPr>
+      <w:r>
+        <w:rPr>
+          <w:rFonts w:ascii="Consolas" w:hAnsi="Consolas"/>
+        </w:rPr>
+        <w:t>address</w:t>
+      </w:r>
+    </w:p>
+    <w:p>
+      <w:pPr>
+        <w:pStyle w:val="ListParagraph"/>
+        <w:numPr>
+          <w:ilvl w:val="2"/>
+          <w:numId w:val="6"/>
+        </w:numPr>
+        <w:rPr>
+          <w:b/>
+          <w:bCs/>
+          <w:lang w:val="id-ID"/>
+        </w:rPr>
+      </w:pPr>
+      <w:proofErr w:type="spellStart"/>
+      <w:r>
+        <w:rPr>
+          <w:rFonts w:ascii="Consolas" w:hAnsi="Consolas"/>
+        </w:rPr>
+        <w:t>date_of_birth</w:t>
+      </w:r>
+      <w:proofErr w:type="spellEnd"/>
+    </w:p>
+    <w:p>
+      <w:pPr>
+        <w:pStyle w:val="ListParagraph"/>
+        <w:numPr>
+          <w:ilvl w:val="2"/>
+          <w:numId w:val="6"/>
+        </w:numPr>
+        <w:rPr>
+          <w:b/>
+          <w:bCs/>
+          <w:lang w:val="id-ID"/>
+        </w:rPr>
+      </w:pPr>
+      <w:proofErr w:type="spellStart"/>
+      <w:r>
+        <w:rPr>
+          <w:rFonts w:ascii="Consolas" w:hAnsi="Consolas"/>
+        </w:rPr>
+        <w:t>profile_picture</w:t>
+      </w:r>
+      <w:proofErr w:type="spellEnd"/>
+    </w:p>
+    <w:p>
+      <w:pPr>
+        <w:pStyle w:val="ListParagraph"/>
+        <w:numPr>
+          <w:ilvl w:val="1"/>
+          <w:numId w:val="6"/>
+        </w:numPr>
+        <w:rPr>
+          <w:b/>
+          <w:bCs/>
+          <w:lang w:val="id-ID"/>
+        </w:rPr>
+      </w:pPr>
+      <w:r>
+        <w:rPr>
+          <w:b/>
+          <w:bCs/>
+        </w:rPr>
+        <w:t>DETAIL 1</w:t>
+      </w:r>
+    </w:p>
+    <w:p>
+      <w:pPr>
+        <w:pStyle w:val="ListParagraph"/>
+        <w:numPr>
+          <w:ilvl w:val="0"/>
+          <w:numId w:val="6"/>
+        </w:numPr>
+        <w:rPr>
+          <w:b/>
+          <w:bCs/>
+          <w:lang w:val="id-ID"/>
+        </w:rPr>
+      </w:pPr>
+      <w:r>
+        <w:rPr>
+          <w:b/>
+          <w:bCs/>
+        </w:rPr>
+        <w:t>Controller</w:t>
+      </w:r>
+    </w:p>
+    <w:p>
+      <w:pPr>
+        <w:pStyle w:val="ListParagraph"/>
+        <w:numPr>
+          <w:ilvl w:val="1"/>
+          <w:numId w:val="6"/>
+        </w:numPr>
+        <w:rPr>
+          <w:b/>
+          <w:bCs/>
+          <w:lang w:val="id-ID"/>
+        </w:rPr>
+      </w:pPr>
+      <w:r>
+        <w:t>A note on User Update controller, I</w:t>
+      </w:r>
+      <w:r>
+        <w:t xml:space="preserve"> </w:t>
+      </w:r>
+      <w:r>
+        <w:rPr>
+          <w:b/>
+          <w:bCs/>
+        </w:rPr>
+        <w:t>IN</w:t>
+      </w:r>
+      <w:r>
+        <w:rPr>
+          <w:b/>
+          <w:bCs/>
+        </w:rPr>
+        <w:t>TENTIONALLY</w:t>
+      </w:r>
+      <w:r>
+        <w:t xml:space="preserve"> allowed for the </w:t>
+      </w:r>
+      <w:r>
+        <w:rPr>
+          <w:rFonts w:ascii="Consolas" w:hAnsi="Consolas"/>
+        </w:rPr>
+        <w:t>password</w:t>
+      </w:r>
+      <w:r>
+        <w:t xml:space="preserve"> and </w:t>
+      </w:r>
+      <w:proofErr w:type="spellStart"/>
+      <w:r>
+        <w:rPr>
+          <w:rFonts w:ascii="Consolas" w:hAnsi="Consolas"/>
+        </w:rPr>
+        <w:t>profile_picture</w:t>
+      </w:r>
+      <w:proofErr w:type="spellEnd"/>
+      <w:r>
+        <w:t xml:space="preserve"> to be empty in the form. This is so that users that do not want to change the password won’t have to type their password (since passwords are hashed). And so that users don’t need to always have their </w:t>
+      </w:r>
+      <w:proofErr w:type="spellStart"/>
+      <w:r>
+        <w:t>profile_picture</w:t>
+      </w:r>
+      <w:proofErr w:type="spellEnd"/>
+      <w:r>
+        <w:t xml:space="preserve"> on them. </w:t>
+      </w:r>
+      <w:r>
+        <w:rPr>
+          <w:b/>
+          <w:bCs/>
+        </w:rPr>
+        <w:t>Please do not deduct the project score</w:t>
+      </w:r>
+      <w:r>
+        <w:t xml:space="preserve"> and instead consider this as a </w:t>
+      </w:r>
+      <w:r>
+        <w:rPr>
+          <w:b/>
+          <w:bCs/>
+        </w:rPr>
+        <w:t>hidden creativity</w:t>
+      </w:r>
+      <w:r>
+        <w:t>.</w:t>
+      </w:r>
+    </w:p>
+    <w:p>
+      <w:pPr>
+        <w:pStyle w:val="ListParagraph"/>
+        <w:numPr>
+          <w:ilvl w:val="0"/>
+          <w:numId w:val="6"/>
+        </w:numPr>
+        <w:rPr>
+          <w:b/>
+          <w:bCs/>
+          <w:lang w:val="id-ID"/>
+        </w:rPr>
+      </w:pPr>
+      <w:r>
+        <w:rPr>
+          <w:b/>
+          <w:bCs/>
+        </w:rPr>
+        <w:t>Middleware</w:t>
+      </w:r>
+    </w:p>
+    <w:p>
+      <w:pPr>
+        <w:pStyle w:val="ListParagraph"/>
+        <w:numPr>
+          <w:ilvl w:val="1"/>
+          <w:numId w:val="6"/>
+        </w:numPr>
+        <w:rPr>
+          <w:b/>
+          <w:bCs/>
+          <w:lang w:val="id-ID"/>
+        </w:rPr>
+      </w:pPr>
+      <w:r>
+        <w:t xml:space="preserve">Banyak middleware </w:t>
+      </w:r>
+      <w:proofErr w:type="spellStart"/>
+      <w:r>
+        <w:t>sehingga</w:t>
+      </w:r>
+      <w:proofErr w:type="spellEnd"/>
+      <w:r>
+        <w:t xml:space="preserve"> </w:t>
+      </w:r>
+      <w:proofErr w:type="spellStart"/>
+      <w:r>
+        <w:t>validasi</w:t>
+      </w:r>
+      <w:proofErr w:type="spellEnd"/>
+      <w:r>
+        <w:t xml:space="preserve"> visual </w:t>
+      </w:r>
+      <w:proofErr w:type="spellStart"/>
+      <w:r>
+        <w:t>tidak</w:t>
+      </w:r>
+      <w:proofErr w:type="spellEnd"/>
+      <w:r>
+        <w:t xml:space="preserve"> </w:t>
+      </w:r>
+      <w:proofErr w:type="spellStart"/>
+      <w:r>
+        <w:t>hanya</w:t>
+      </w:r>
+      <w:proofErr w:type="spellEnd"/>
+      <w:r>
+        <w:t xml:space="preserve"> </w:t>
+      </w:r>
+      <w:proofErr w:type="spellStart"/>
+      <w:r>
+        <w:t>dilakukan</w:t>
+      </w:r>
+      <w:proofErr w:type="spellEnd"/>
+      <w:r>
+        <w:t xml:space="preserve"> </w:t>
+      </w:r>
+      <w:proofErr w:type="spellStart"/>
+      <w:r>
+        <w:t>secara</w:t>
+      </w:r>
+      <w:proofErr w:type="spellEnd"/>
+      <w:r>
+        <w:t xml:space="preserve"> visual (</w:t>
+      </w:r>
+      <w:proofErr w:type="spellStart"/>
+      <w:r>
+        <w:t>penghilangan</w:t>
+      </w:r>
+      <w:proofErr w:type="spellEnd"/>
+      <w:r>
+        <w:t xml:space="preserve"> </w:t>
+      </w:r>
+      <w:proofErr w:type="spellStart"/>
+      <w:r>
+        <w:t>tombol</w:t>
+      </w:r>
+      <w:proofErr w:type="spellEnd"/>
+      <w:r>
+        <w:t>)</w:t>
+      </w:r>
+    </w:p>
+    <w:p>
+      <w:pPr>
+        <w:pStyle w:val="ListParagraph"/>
+        <w:numPr>
+          <w:ilvl w:val="0"/>
+          <w:numId w:val="6"/>
+        </w:numPr>
+        <w:rPr>
+          <w:b/>
+          <w:bCs/>
+          <w:lang w:val="id-ID"/>
+        </w:rPr>
+      </w:pPr>
+      <w:r>
+        <w:rPr>
+          <w:b/>
+          <w:bCs/>
+        </w:rPr>
+        <w:t>Screenshots</w:t>
+      </w:r>
+      <w:bookmarkStart w:id="0" w:name="_GoBack"/>
+      <w:bookmarkEnd w:id="0"/>
+    </w:p>
+    <w:p>
+      <w:pPr>
+        <w:pStyle w:val="ListParagraph"/>
+        <w:numPr>
+          <w:ilvl w:val="0"/>
+          <w:numId w:val="9"/>
+        </w:numPr>
+        <w:rPr>
+          <w:b/>
+          <w:bCs/>
+          <w:sz w:val="20"/>
+          <w:szCs w:val="20"/>
+        </w:rPr>
+      </w:pPr>
+      <w:r>
+        <w:rPr>
+          <w:sz w:val="20"/>
+          <w:szCs w:val="20"/>
+        </w:rPr>
+        <w:t>Home Page</w:t>
+      </w:r>
+    </w:p>
+    <w:p>
+      <w:pPr>
+        <w:rPr>
+          <w:b/>
+          <w:bCs/>
+        </w:rPr>
+      </w:pPr>
+      <w:r>
+        <w:rPr>
+          <w:noProof/>
+        </w:rPr>
+        <w:drawing>
+          <wp:inline distT="0" distB="0" distL="0" distR="0" wp14:anchorId="20ABF9DE" wp14:editId="0A78CA2A">
+            <wp:extent cx="5943600" cy="3339465"/>
+            <wp:effectExtent l="0" t="0" r="0" b="0"/>
+            <wp:docPr id="1" name="Picture 1"/>
+            <wp:cNvGraphicFramePr>
+              <a:graphicFrameLocks xmlns:a="http://schemas.openxmlformats.org/drawingml/2006/main" noChangeAspect="1"/>
+            </wp:cNvGraphicFramePr>
+            <a:graphic xmlns:a="http://schemas.openxmlformats.org/drawingml/2006/main">
+              <a:graphicData uri="http://schemas.openxmlformats.org/drawingml/2006/picture">
+                <pic:pic xmlns:pic="http://schemas.openxmlformats.org/drawingml/2006/picture">
+                  <pic:nvPicPr>
+                    <pic:cNvPr id="1" name=""/>
+                    <pic:cNvPicPr/>
+                  </pic:nvPicPr>
+                  <pic:blipFill>
+                    <a:blip r:embed="rId9"/>
+                    <a:stretch>
+                      <a:fillRect/>
+                    </a:stretch>
+                  </pic:blipFill>
+                  <pic:spPr>
+                    <a:xfrm>
+                      <a:off x="0" y="0"/>
+                      <a:ext cx="5943600" cy="3339465"/>
+                    </a:xfrm>
+                    <a:prstGeom prst="rect">
+                      <a:avLst/>
+                    </a:prstGeom>
+                  </pic:spPr>
+                </pic:pic>
+              </a:graphicData>
+            </a:graphic>
+          </wp:inline>
+        </w:drawing>
+      </w:r>
+    </w:p>
+    <w:p>
+      <w:pPr>
+        <w:pStyle w:val="ListParagraph"/>
+        <w:numPr>
+          <w:ilvl w:val="0"/>
+          <w:numId w:val="9"/>
+        </w:numPr>
+        <w:rPr>
+          <w:sz w:val="20"/>
+          <w:szCs w:val="20"/>
+        </w:rPr>
+      </w:pPr>
+      <w:r>
+        <w:rPr>
+          <w:sz w:val="20"/>
+          <w:szCs w:val="20"/>
+        </w:rPr>
+        <w:t>Searched</w:t>
+      </w:r>
+    </w:p>
+    <w:p>
+      <w:pPr>
+        <w:rPr>
+          <w:sz w:val="20"/>
+          <w:szCs w:val="20"/>
+        </w:rPr>
+      </w:pPr>
+      <w:r>
+        <w:rPr>
+          <w:noProof/>
+        </w:rPr>
+        <w:lastRenderedPageBreak/>
+        <w:drawing>
+          <wp:inline distT="0" distB="0" distL="0" distR="0" wp14:anchorId="0B9CCF6D" wp14:editId="298F945F">
+            <wp:extent cx="5943600" cy="3339465"/>
+            <wp:effectExtent l="0" t="0" r="0" b="0"/>
+            <wp:docPr id="2" name="Picture 2"/>
+            <wp:cNvGraphicFramePr>
+              <a:graphicFrameLocks xmlns:a="http://schemas.openxmlformats.org/drawingml/2006/main" noChangeAspect="1"/>
+            </wp:cNvGraphicFramePr>
+            <a:graphic xmlns:a="http://schemas.openxmlformats.org/drawingml/2006/main">
+              <a:graphicData uri="http://schemas.openxmlformats.org/drawingml/2006/picture">
+                <pic:pic xmlns:pic="http://schemas.openxmlformats.org/drawingml/2006/picture">
+                  <pic:nvPicPr>
+                    <pic:cNvPr id="1" name=""/>
+                    <pic:cNvPicPr/>
+                  </pic:nvPicPr>
+                  <pic:blipFill>
+                    <a:blip r:embed="rId10"/>
+                    <a:stretch>
+                      <a:fillRect/>
+                    </a:stretch>
+                  </pic:blipFill>
+                  <pic:spPr>
+                    <a:xfrm>
+                      <a:off x="0" y="0"/>
+                      <a:ext cx="5943600" cy="3339465"/>
+                    </a:xfrm>
+                    <a:prstGeom prst="rect">
+                      <a:avLst/>
+                    </a:prstGeom>
+                  </pic:spPr>
+                </pic:pic>
+              </a:graphicData>
+            </a:graphic>
+          </wp:inline>
+        </w:drawing>
+      </w:r>
+    </w:p>
+    <w:p>
+      <w:pPr>
+        <w:pStyle w:val="ListParagraph"/>
+        <w:numPr>
+          <w:ilvl w:val="0"/>
+          <w:numId w:val="9"/>
+        </w:numPr>
+        <w:rPr>
+          <w:sz w:val="20"/>
+          <w:szCs w:val="20"/>
+        </w:rPr>
+      </w:pPr>
+      <w:r>
+        <w:rPr>
+          <w:sz w:val="20"/>
+          <w:szCs w:val="20"/>
+        </w:rPr>
+        <w:t>Pagination on the Home Page</w:t>
+      </w:r>
+    </w:p>
+    <w:p>
+      <w:pPr>
+        <w:rPr>
+          <w:sz w:val="20"/>
+          <w:szCs w:val="20"/>
+        </w:rPr>
+      </w:pPr>
+      <w:r>
+        <w:rPr>
+          <w:noProof/>
+        </w:rPr>
+        <w:drawing>
+          <wp:inline distT="0" distB="0" distL="0" distR="0" wp14:anchorId="793BF456" wp14:editId="7A2BF489">
+            <wp:extent cx="5943600" cy="3339465"/>
+            <wp:effectExtent l="0" t="0" r="0" b="0"/>
+            <wp:docPr id="3" name="Picture 3"/>
+            <wp:cNvGraphicFramePr>
+              <a:graphicFrameLocks xmlns:a="http://schemas.openxmlformats.org/drawingml/2006/main" noChangeAspect="1"/>
+            </wp:cNvGraphicFramePr>
+            <a:graphic xmlns:a="http://schemas.openxmlformats.org/drawingml/2006/main">
+              <a:graphicData uri="http://schemas.openxmlformats.org/drawingml/2006/picture">
+                <pic:pic xmlns:pic="http://schemas.openxmlformats.org/drawingml/2006/picture">
+                  <pic:nvPicPr>
+                    <pic:cNvPr id="1" name=""/>
+                    <pic:cNvPicPr/>
+                  </pic:nvPicPr>
+                  <pic:blipFill>
+                    <a:blip r:embed="rId11"/>
+                    <a:stretch>
+                      <a:fillRect/>
+                    </a:stretch>
+                  </pic:blipFill>
+                  <pic:spPr>
+                    <a:xfrm>
+                      <a:off x="0" y="0"/>
+                      <a:ext cx="5943600" cy="3339465"/>
+                    </a:xfrm>
+                    <a:prstGeom prst="rect">
+                      <a:avLst/>
+                    </a:prstGeom>
+                  </pic:spPr>
+                </pic:pic>
+              </a:graphicData>
+            </a:graphic>
+          </wp:inline>
+        </w:drawing>
+      </w:r>
+    </w:p>
+    <w:p>
+      <w:pPr>
+        <w:pStyle w:val="ListParagraph"/>
+        <w:numPr>
+          <w:ilvl w:val="0"/>
+          <w:numId w:val="9"/>
+        </w:numPr>
+        <w:rPr>
+          <w:sz w:val="20"/>
+          <w:szCs w:val="20"/>
+        </w:rPr>
+      </w:pPr>
+      <w:r>
+        <w:rPr>
+          <w:sz w:val="20"/>
+          <w:szCs w:val="20"/>
+        </w:rPr>
+        <w:t xml:space="preserve">My Questions (view all questions created by the user). </w:t>
+      </w:r>
+      <w:proofErr w:type="gramStart"/>
+      <w:r>
+        <w:rPr>
+          <w:sz w:val="20"/>
+          <w:szCs w:val="20"/>
+        </w:rPr>
+        <w:t>Also</w:t>
+      </w:r>
+      <w:proofErr w:type="gramEnd"/>
+      <w:r>
+        <w:rPr>
+          <w:sz w:val="20"/>
+          <w:szCs w:val="20"/>
+        </w:rPr>
+        <w:t xml:space="preserve"> with pagination</w:t>
+      </w:r>
+    </w:p>
+    <w:p>
+      <w:pPr>
+        <w:rPr>
+          <w:sz w:val="20"/>
+          <w:szCs w:val="20"/>
+        </w:rPr>
+      </w:pPr>
+      <w:r>
+        <w:rPr>
+          <w:noProof/>
+        </w:rPr>
+        <w:lastRenderedPageBreak/>
+        <w:drawing>
+          <wp:inline distT="0" distB="0" distL="0" distR="0" wp14:anchorId="79C72CD8" wp14:editId="7132A584">
+            <wp:extent cx="5943600" cy="3339465"/>
+            <wp:effectExtent l="0" t="0" r="0" b="0"/>
+            <wp:docPr id="6" name="Picture 6"/>
+            <wp:cNvGraphicFramePr>
+              <a:graphicFrameLocks xmlns:a="http://schemas.openxmlformats.org/drawingml/2006/main" noChangeAspect="1"/>
+            </wp:cNvGraphicFramePr>
+            <a:graphic xmlns:a="http://schemas.openxmlformats.org/drawingml/2006/main">
+              <a:graphicData uri="http://schemas.openxmlformats.org/drawingml/2006/picture">
+                <pic:pic xmlns:pic="http://schemas.openxmlformats.org/drawingml/2006/picture">
+                  <pic:nvPicPr>
+                    <pic:cNvPr id="1" name=""/>
+                    <pic:cNvPicPr/>
+                  </pic:nvPicPr>
+                  <pic:blipFill>
+                    <a:blip r:embed="rId12"/>
+                    <a:stretch>
+                      <a:fillRect/>
+                    </a:stretch>
+                  </pic:blipFill>
+                  <pic:spPr>
+                    <a:xfrm>
+                      <a:off x="0" y="0"/>
+                      <a:ext cx="5943600" cy="3339465"/>
+                    </a:xfrm>
+                    <a:prstGeom prst="rect">
+                      <a:avLst/>
+                    </a:prstGeom>
+                  </pic:spPr>
+                </pic:pic>
+              </a:graphicData>
+            </a:graphic>
+          </wp:inline>
+        </w:drawing>
+      </w:r>
+    </w:p>
+    <w:p>
+      <w:pPr>
+        <w:pStyle w:val="ListParagraph"/>
+        <w:numPr>
+          <w:ilvl w:val="0"/>
+          <w:numId w:val="9"/>
+        </w:numPr>
+        <w:rPr>
+          <w:sz w:val="20"/>
+          <w:szCs w:val="20"/>
+        </w:rPr>
+      </w:pPr>
+      <w:r>
+        <w:rPr>
+          <w:sz w:val="20"/>
+          <w:szCs w:val="20"/>
+        </w:rPr>
+        <w:t>Questions page</w:t>
+      </w:r>
+    </w:p>
+    <w:p>
+      <w:pPr>
+        <w:rPr>
+          <w:sz w:val="20"/>
+          <w:szCs w:val="20"/>
+        </w:rPr>
+      </w:pPr>
+      <w:r>
+        <w:rPr>
+          <w:noProof/>
+        </w:rPr>
+        <w:drawing>
+          <wp:inline distT="0" distB="0" distL="0" distR="0" wp14:anchorId="59BF63FE" wp14:editId="7040C204">
+            <wp:extent cx="5943600" cy="3339465"/>
+            <wp:effectExtent l="0" t="0" r="0" b="0"/>
+            <wp:docPr id="7" name="Picture 7"/>
+            <wp:cNvGraphicFramePr>
+              <a:graphicFrameLocks xmlns:a="http://schemas.openxmlformats.org/drawingml/2006/main" noChangeAspect="1"/>
+            </wp:cNvGraphicFramePr>
+            <a:graphic xmlns:a="http://schemas.openxmlformats.org/drawingml/2006/main">
+              <a:graphicData uri="http://schemas.openxmlformats.org/drawingml/2006/picture">
+                <pic:pic xmlns:pic="http://schemas.openxmlformats.org/drawingml/2006/picture">
+                  <pic:nvPicPr>
+                    <pic:cNvPr id="1" name=""/>
+                    <pic:cNvPicPr/>
+                  </pic:nvPicPr>
+                  <pic:blipFill>
+                    <a:blip r:embed="rId13"/>
+                    <a:stretch>
+                      <a:fillRect/>
+                    </a:stretch>
+                  </pic:blipFill>
+                  <pic:spPr>
+                    <a:xfrm>
+                      <a:off x="0" y="0"/>
+                      <a:ext cx="5943600" cy="3339465"/>
+                    </a:xfrm>
+                    <a:prstGeom prst="rect">
+                      <a:avLst/>
+                    </a:prstGeom>
+                  </pic:spPr>
+                </pic:pic>
+              </a:graphicData>
+            </a:graphic>
+          </wp:inline>
+        </w:drawing>
+      </w:r>
+    </w:p>
+    <w:p>
+      <w:pPr>
+        <w:pStyle w:val="ListParagraph"/>
+        <w:numPr>
+          <w:ilvl w:val="0"/>
+          <w:numId w:val="9"/>
+        </w:numPr>
+        <w:rPr>
+          <w:sz w:val="20"/>
+          <w:szCs w:val="20"/>
+        </w:rPr>
+      </w:pPr>
+      <w:r>
+        <w:rPr>
+          <w:sz w:val="20"/>
+          <w:szCs w:val="20"/>
+        </w:rPr>
+        <w:t>Logged in users can answer and edit their answers (edit and delete)</w:t>
+      </w:r>
+    </w:p>
+    <w:p>
+      <w:pPr>
+        <w:rPr>
+          <w:sz w:val="20"/>
+          <w:szCs w:val="20"/>
+        </w:rPr>
+      </w:pPr>
+      <w:r>
+        <w:rPr>
+          <w:noProof/>
+        </w:rPr>
+        <w:lastRenderedPageBreak/>
+        <w:drawing>
+          <wp:inline distT="0" distB="0" distL="0" distR="0" wp14:anchorId="2DBDDDF4" wp14:editId="4CA1093E">
+            <wp:extent cx="5943600" cy="3339465"/>
+            <wp:effectExtent l="0" t="0" r="0" b="0"/>
+            <wp:docPr id="8" name="Picture 8"/>
+            <wp:cNvGraphicFramePr>
+              <a:graphicFrameLocks xmlns:a="http://schemas.openxmlformats.org/drawingml/2006/main" noChangeAspect="1"/>
+            </wp:cNvGraphicFramePr>
+            <a:graphic xmlns:a="http://schemas.openxmlformats.org/drawingml/2006/main">
+              <a:graphicData uri="http://schemas.openxmlformats.org/drawingml/2006/picture">
+                <pic:pic xmlns:pic="http://schemas.openxmlformats.org/drawingml/2006/picture">
+                  <pic:nvPicPr>
+                    <pic:cNvPr id="1" name=""/>
+                    <pic:cNvPicPr/>
+                  </pic:nvPicPr>
+                  <pic:blipFill>
+                    <a:blip r:embed="rId14"/>
+                    <a:stretch>
+                      <a:fillRect/>
+                    </a:stretch>
+                  </pic:blipFill>
+                  <pic:spPr>
+                    <a:xfrm>
+                      <a:off x="0" y="0"/>
+                      <a:ext cx="5943600" cy="3339465"/>
+                    </a:xfrm>
+                    <a:prstGeom prst="rect">
+                      <a:avLst/>
+                    </a:prstGeom>
+                  </pic:spPr>
+                </pic:pic>
+              </a:graphicData>
+            </a:graphic>
+          </wp:inline>
+        </w:drawing>
+      </w:r>
+    </w:p>
+    <w:p>
+      <w:pPr>
+        <w:pStyle w:val="ListParagraph"/>
+        <w:numPr>
+          <w:ilvl w:val="0"/>
+          <w:numId w:val="9"/>
+        </w:numPr>
+        <w:rPr>
+          <w:sz w:val="20"/>
+          <w:szCs w:val="20"/>
+        </w:rPr>
+      </w:pPr>
+      <w:r>
+        <w:rPr>
+          <w:sz w:val="20"/>
+          <w:szCs w:val="20"/>
+        </w:rPr>
+        <w:t>Update answer page</w:t>
+      </w:r>
+    </w:p>
+    <w:p>
+      <w:pPr>
+        <w:rPr>
+          <w:sz w:val="20"/>
+          <w:szCs w:val="20"/>
+        </w:rPr>
+      </w:pPr>
+      <w:r>
+        <w:rPr>
+          <w:noProof/>
+        </w:rPr>
+        <w:drawing>
+          <wp:inline distT="0" distB="0" distL="0" distR="0" wp14:anchorId="28EB5B51" wp14:editId="0CD79908">
+            <wp:extent cx="5943600" cy="3339465"/>
+            <wp:effectExtent l="0" t="0" r="0" b="0"/>
+            <wp:docPr id="9" name="Picture 9"/>
+            <wp:cNvGraphicFramePr>
+              <a:graphicFrameLocks xmlns:a="http://schemas.openxmlformats.org/drawingml/2006/main" noChangeAspect="1"/>
+            </wp:cNvGraphicFramePr>
+            <a:graphic xmlns:a="http://schemas.openxmlformats.org/drawingml/2006/main">
+              <a:graphicData uri="http://schemas.openxmlformats.org/drawingml/2006/picture">
+                <pic:pic xmlns:pic="http://schemas.openxmlformats.org/drawingml/2006/picture">
+                  <pic:nvPicPr>
+                    <pic:cNvPr id="1" name=""/>
+                    <pic:cNvPicPr/>
+                  </pic:nvPicPr>
+                  <pic:blipFill>
+                    <a:blip r:embed="rId15"/>
+                    <a:stretch>
+                      <a:fillRect/>
+                    </a:stretch>
+                  </pic:blipFill>
+                  <pic:spPr>
+                    <a:xfrm>
+                      <a:off x="0" y="0"/>
+                      <a:ext cx="5943600" cy="3339465"/>
+                    </a:xfrm>
+                    <a:prstGeom prst="rect">
+                      <a:avLst/>
+                    </a:prstGeom>
+                  </pic:spPr>
+                </pic:pic>
+              </a:graphicData>
+            </a:graphic>
+          </wp:inline>
+        </w:drawing>
+      </w:r>
+    </w:p>
+    <w:p>
+      <w:pPr>
+        <w:pStyle w:val="ListParagraph"/>
+        <w:numPr>
+          <w:ilvl w:val="0"/>
+          <w:numId w:val="9"/>
+        </w:numPr>
+        <w:rPr>
+          <w:sz w:val="20"/>
+          <w:szCs w:val="20"/>
+        </w:rPr>
+      </w:pPr>
+      <w:r>
+        <w:rPr>
+          <w:sz w:val="20"/>
+          <w:szCs w:val="20"/>
+        </w:rPr>
+        <w:t>Options for question topic</w:t>
+      </w:r>
+    </w:p>
+    <w:p>
+      <w:pPr>
+        <w:rPr>
+          <w:sz w:val="20"/>
+          <w:szCs w:val="20"/>
+        </w:rPr>
+      </w:pPr>
+      <w:r>
+        <w:rPr>
+          <w:noProof/>
+        </w:rPr>
+        <w:lastRenderedPageBreak/>
+        <w:drawing>
+          <wp:inline distT="0" distB="0" distL="0" distR="0" wp14:anchorId="592CFE78" wp14:editId="2432FB75">
+            <wp:extent cx="5943600" cy="3339465"/>
+            <wp:effectExtent l="0" t="0" r="0" b="0"/>
+            <wp:docPr id="10" name="Picture 10"/>
+            <wp:cNvGraphicFramePr>
+              <a:graphicFrameLocks xmlns:a="http://schemas.openxmlformats.org/drawingml/2006/main" noChangeAspect="1"/>
+            </wp:cNvGraphicFramePr>
+            <a:graphic xmlns:a="http://schemas.openxmlformats.org/drawingml/2006/main">
+              <a:graphicData uri="http://schemas.openxmlformats.org/drawingml/2006/picture">
+                <pic:pic xmlns:pic="http://schemas.openxmlformats.org/drawingml/2006/picture">
+                  <pic:nvPicPr>
+                    <pic:cNvPr id="1" name=""/>
+                    <pic:cNvPicPr/>
+                  </pic:nvPicPr>
+                  <pic:blipFill>
+                    <a:blip r:embed="rId16"/>
+                    <a:stretch>
+                      <a:fillRect/>
+                    </a:stretch>
+                  </pic:blipFill>
+                  <pic:spPr>
+                    <a:xfrm>
+                      <a:off x="0" y="0"/>
+                      <a:ext cx="5943600" cy="3339465"/>
+                    </a:xfrm>
+                    <a:prstGeom prst="rect">
+                      <a:avLst/>
+                    </a:prstGeom>
+                  </pic:spPr>
+                </pic:pic>
+              </a:graphicData>
+            </a:graphic>
+          </wp:inline>
+        </w:drawing>
+      </w:r>
+    </w:p>
+    <w:p>
+      <w:pPr>
+        <w:pStyle w:val="ListParagraph"/>
+        <w:numPr>
+          <w:ilvl w:val="0"/>
+          <w:numId w:val="9"/>
+        </w:numPr>
+        <w:rPr>
+          <w:sz w:val="20"/>
+          <w:szCs w:val="20"/>
+        </w:rPr>
+      </w:pPr>
+      <w:r>
+        <w:rPr>
+          <w:sz w:val="20"/>
+          <w:szCs w:val="20"/>
+        </w:rPr>
+        <w:t>Add question</w:t>
+      </w:r>
+    </w:p>
+    <w:p>
+      <w:pPr>
+        <w:rPr>
+          <w:sz w:val="20"/>
+          <w:szCs w:val="20"/>
+        </w:rPr>
+      </w:pPr>
+      <w:r>
+        <w:rPr>
+          <w:noProof/>
+        </w:rPr>
+        <w:drawing>
+          <wp:inline distT="0" distB="0" distL="0" distR="0" wp14:anchorId="4220AFC0" wp14:editId="4A8A8781">
+            <wp:extent cx="5943600" cy="3339465"/>
+            <wp:effectExtent l="0" t="0" r="0" b="0"/>
+            <wp:docPr id="11" name="Picture 11"/>
+            <wp:cNvGraphicFramePr>
+              <a:graphicFrameLocks xmlns:a="http://schemas.openxmlformats.org/drawingml/2006/main" noChangeAspect="1"/>
+            </wp:cNvGraphicFramePr>
+            <a:graphic xmlns:a="http://schemas.openxmlformats.org/drawingml/2006/main">
+              <a:graphicData uri="http://schemas.openxmlformats.org/drawingml/2006/picture">
+                <pic:pic xmlns:pic="http://schemas.openxmlformats.org/drawingml/2006/picture">
+                  <pic:nvPicPr>
+                    <pic:cNvPr id="1" name=""/>
+                    <pic:cNvPicPr/>
+                  </pic:nvPicPr>
+                  <pic:blipFill>
+                    <a:blip r:embed="rId17"/>
+                    <a:stretch>
+                      <a:fillRect/>
+                    </a:stretch>
+                  </pic:blipFill>
+                  <pic:spPr>
+                    <a:xfrm>
+                      <a:off x="0" y="0"/>
+                      <a:ext cx="5943600" cy="3339465"/>
+                    </a:xfrm>
+                    <a:prstGeom prst="rect">
+                      <a:avLst/>
+                    </a:prstGeom>
+                  </pic:spPr>
+                </pic:pic>
+              </a:graphicData>
+            </a:graphic>
+          </wp:inline>
+        </w:drawing>
+      </w:r>
+    </w:p>
+    <w:p>
+      <w:pPr>
+        <w:pStyle w:val="ListParagraph"/>
+        <w:numPr>
+          <w:ilvl w:val="0"/>
+          <w:numId w:val="9"/>
+        </w:numPr>
+        <w:rPr>
+          <w:sz w:val="20"/>
+          <w:szCs w:val="20"/>
+        </w:rPr>
+      </w:pPr>
+      <w:r>
+        <w:rPr>
+          <w:sz w:val="20"/>
+          <w:szCs w:val="20"/>
+        </w:rPr>
+        <w:t>Edit question</w:t>
+      </w:r>
+    </w:p>
+    <w:p>
+      <w:pPr>
+        <w:rPr>
+          <w:sz w:val="20"/>
+          <w:szCs w:val="20"/>
+        </w:rPr>
+      </w:pPr>
+      <w:r>
+        <w:rPr>
+          <w:noProof/>
+        </w:rPr>
+        <w:lastRenderedPageBreak/>
+        <w:drawing>
+          <wp:inline distT="0" distB="0" distL="0" distR="0" wp14:anchorId="208F07CD" wp14:editId="3E04755D">
+            <wp:extent cx="5943600" cy="3339465"/>
+            <wp:effectExtent l="0" t="0" r="0" b="0"/>
+            <wp:docPr id="19" name="Picture 19"/>
+            <wp:cNvGraphicFramePr>
+              <a:graphicFrameLocks xmlns:a="http://schemas.openxmlformats.org/drawingml/2006/main" noChangeAspect="1"/>
+            </wp:cNvGraphicFramePr>
+            <a:graphic xmlns:a="http://schemas.openxmlformats.org/drawingml/2006/main">
+              <a:graphicData uri="http://schemas.openxmlformats.org/drawingml/2006/picture">
+                <pic:pic xmlns:pic="http://schemas.openxmlformats.org/drawingml/2006/picture">
+                  <pic:nvPicPr>
+                    <pic:cNvPr id="1" name=""/>
+                    <pic:cNvPicPr/>
+                  </pic:nvPicPr>
+                  <pic:blipFill>
+                    <a:blip r:embed="rId18"/>
+                    <a:stretch>
+                      <a:fillRect/>
+                    </a:stretch>
+                  </pic:blipFill>
+                  <pic:spPr>
+                    <a:xfrm>
+                      <a:off x="0" y="0"/>
+                      <a:ext cx="5943600" cy="3339465"/>
+                    </a:xfrm>
+                    <a:prstGeom prst="rect">
+                      <a:avLst/>
+                    </a:prstGeom>
+                  </pic:spPr>
+                </pic:pic>
+              </a:graphicData>
+            </a:graphic>
+          </wp:inline>
+        </w:drawing>
+      </w:r>
+    </w:p>
+    <w:p>
+      <w:pPr>
+        <w:pStyle w:val="ListParagraph"/>
+        <w:numPr>
+          <w:ilvl w:val="0"/>
+          <w:numId w:val="9"/>
+        </w:numPr>
+        <w:rPr>
+          <w:sz w:val="20"/>
+          <w:szCs w:val="20"/>
+        </w:rPr>
+      </w:pPr>
+      <w:r>
+        <w:rPr>
+          <w:sz w:val="20"/>
+          <w:szCs w:val="20"/>
+        </w:rPr>
+        <w:t>Viewing your own profile</w:t>
+      </w:r>
+    </w:p>
+    <w:p>
+      <w:pPr>
+        <w:rPr>
+          <w:sz w:val="20"/>
+          <w:szCs w:val="20"/>
+        </w:rPr>
+      </w:pPr>
+      <w:r>
+        <w:rPr>
+          <w:noProof/>
+        </w:rPr>
+        <w:drawing>
+          <wp:inline distT="0" distB="0" distL="0" distR="0" wp14:anchorId="615D4036" wp14:editId="21B692D7">
+            <wp:extent cx="5943600" cy="3339465"/>
+            <wp:effectExtent l="0" t="0" r="0" b="0"/>
+            <wp:docPr id="12" name="Picture 12"/>
+            <wp:cNvGraphicFramePr>
+              <a:graphicFrameLocks xmlns:a="http://schemas.openxmlformats.org/drawingml/2006/main" noChangeAspect="1"/>
+            </wp:cNvGraphicFramePr>
+            <a:graphic xmlns:a="http://schemas.openxmlformats.org/drawingml/2006/main">
+              <a:graphicData uri="http://schemas.openxmlformats.org/drawingml/2006/picture">
+                <pic:pic xmlns:pic="http://schemas.openxmlformats.org/drawingml/2006/picture">
+                  <pic:nvPicPr>
+                    <pic:cNvPr id="1" name=""/>
+                    <pic:cNvPicPr/>
+                  </pic:nvPicPr>
+                  <pic:blipFill>
+                    <a:blip r:embed="rId19"/>
+                    <a:stretch>
+                      <a:fillRect/>
+                    </a:stretch>
+                  </pic:blipFill>
+                  <pic:spPr>
+                    <a:xfrm>
+                      <a:off x="0" y="0"/>
+                      <a:ext cx="5943600" cy="3339465"/>
+                    </a:xfrm>
+                    <a:prstGeom prst="rect">
+                      <a:avLst/>
+                    </a:prstGeom>
+                  </pic:spPr>
+                </pic:pic>
+              </a:graphicData>
+            </a:graphic>
+          </wp:inline>
+        </w:drawing>
+      </w:r>
+    </w:p>
+    <w:p>
+      <w:pPr>
+        <w:pStyle w:val="ListParagraph"/>
+        <w:numPr>
+          <w:ilvl w:val="0"/>
+          <w:numId w:val="9"/>
+        </w:numPr>
+        <w:rPr>
+          <w:sz w:val="20"/>
+          <w:szCs w:val="20"/>
+        </w:rPr>
+      </w:pPr>
+      <w:r>
+        <w:rPr>
+          <w:sz w:val="20"/>
+          <w:szCs w:val="20"/>
+        </w:rPr>
+        <w:t xml:space="preserve">Updating profile (note the password and </w:t>
+      </w:r>
+      <w:proofErr w:type="spellStart"/>
+      <w:r>
+        <w:rPr>
+          <w:sz w:val="20"/>
+          <w:szCs w:val="20"/>
+        </w:rPr>
+        <w:t>profile_picture</w:t>
+      </w:r>
+      <w:proofErr w:type="spellEnd"/>
+      <w:r>
+        <w:rPr>
+          <w:sz w:val="20"/>
+          <w:szCs w:val="20"/>
+        </w:rPr>
+        <w:t xml:space="preserve"> is optional)</w:t>
+      </w:r>
+    </w:p>
+    <w:p>
+      <w:pPr>
+        <w:rPr>
+          <w:sz w:val="20"/>
+          <w:szCs w:val="20"/>
+        </w:rPr>
+      </w:pPr>
+      <w:r>
+        <w:rPr>
+          <w:noProof/>
+        </w:rPr>
+        <w:lastRenderedPageBreak/>
+        <w:drawing>
+          <wp:inline distT="0" distB="0" distL="0" distR="0" wp14:anchorId="4224572C" wp14:editId="03F94114">
+            <wp:extent cx="5943600" cy="3339465"/>
+            <wp:effectExtent l="0" t="0" r="0" b="0"/>
+            <wp:docPr id="13" name="Picture 13"/>
+            <wp:cNvGraphicFramePr>
+              <a:graphicFrameLocks xmlns:a="http://schemas.openxmlformats.org/drawingml/2006/main" noChangeAspect="1"/>
+            </wp:cNvGraphicFramePr>
+            <a:graphic xmlns:a="http://schemas.openxmlformats.org/drawingml/2006/main">
+              <a:graphicData uri="http://schemas.openxmlformats.org/drawingml/2006/picture">
+                <pic:pic xmlns:pic="http://schemas.openxmlformats.org/drawingml/2006/picture">
+                  <pic:nvPicPr>
+                    <pic:cNvPr id="1" name=""/>
+                    <pic:cNvPicPr/>
+                  </pic:nvPicPr>
+                  <pic:blipFill>
+                    <a:blip r:embed="rId20"/>
+                    <a:stretch>
+                      <a:fillRect/>
+                    </a:stretch>
+                  </pic:blipFill>
+                  <pic:spPr>
+                    <a:xfrm>
+                      <a:off x="0" y="0"/>
+                      <a:ext cx="5943600" cy="3339465"/>
+                    </a:xfrm>
+                    <a:prstGeom prst="rect">
+                      <a:avLst/>
+                    </a:prstGeom>
+                  </pic:spPr>
+                </pic:pic>
+              </a:graphicData>
+            </a:graphic>
+          </wp:inline>
+        </w:drawing>
+      </w:r>
+    </w:p>
+    <w:p>
+      <w:pPr>
+        <w:pStyle w:val="ListParagraph"/>
+        <w:numPr>
+          <w:ilvl w:val="0"/>
+          <w:numId w:val="9"/>
+        </w:numPr>
+        <w:rPr>
+          <w:sz w:val="20"/>
+          <w:szCs w:val="20"/>
+        </w:rPr>
+      </w:pPr>
+      <w:r>
+        <w:rPr>
+          <w:sz w:val="20"/>
+          <w:szCs w:val="20"/>
+        </w:rPr>
+        <w:t>Viewing other profile</w:t>
+      </w:r>
+    </w:p>
+    <w:p>
+      <w:pPr>
+        <w:rPr>
+          <w:sz w:val="20"/>
+          <w:szCs w:val="20"/>
+        </w:rPr>
+      </w:pPr>
+      <w:r>
+        <w:rPr>
+          <w:noProof/>
+        </w:rPr>
+        <w:drawing>
+          <wp:inline distT="0" distB="0" distL="0" distR="0" wp14:anchorId="6709F8F6" wp14:editId="587EE8CE">
+            <wp:extent cx="5943600" cy="3339465"/>
+            <wp:effectExtent l="0" t="0" r="0" b="0"/>
+            <wp:docPr id="14" name="Picture 14"/>
+            <wp:cNvGraphicFramePr>
+              <a:graphicFrameLocks xmlns:a="http://schemas.openxmlformats.org/drawingml/2006/main" noChangeAspect="1"/>
+            </wp:cNvGraphicFramePr>
+            <a:graphic xmlns:a="http://schemas.openxmlformats.org/drawingml/2006/main">
+              <a:graphicData uri="http://schemas.openxmlformats.org/drawingml/2006/picture">
+                <pic:pic xmlns:pic="http://schemas.openxmlformats.org/drawingml/2006/picture">
+                  <pic:nvPicPr>
+                    <pic:cNvPr id="1" name=""/>
+                    <pic:cNvPicPr/>
+                  </pic:nvPicPr>
+                  <pic:blipFill>
+                    <a:blip r:embed="rId21"/>
+                    <a:stretch>
+                      <a:fillRect/>
+                    </a:stretch>
+                  </pic:blipFill>
+                  <pic:spPr>
+                    <a:xfrm>
+                      <a:off x="0" y="0"/>
+                      <a:ext cx="5943600" cy="3339465"/>
+                    </a:xfrm>
+                    <a:prstGeom prst="rect">
+                      <a:avLst/>
+                    </a:prstGeom>
+                  </pic:spPr>
+                </pic:pic>
+              </a:graphicData>
+            </a:graphic>
+          </wp:inline>
+        </w:drawing>
+      </w:r>
+    </w:p>
+    <w:p>
+      <w:pPr>
+        <w:pStyle w:val="ListParagraph"/>
+        <w:numPr>
+          <w:ilvl w:val="0"/>
+          <w:numId w:val="9"/>
+        </w:numPr>
+        <w:rPr>
+          <w:sz w:val="20"/>
+          <w:szCs w:val="20"/>
+        </w:rPr>
+      </w:pPr>
+      <w:r>
+        <w:rPr>
+          <w:sz w:val="20"/>
+          <w:szCs w:val="20"/>
+        </w:rPr>
+        <w:t>Inbox page</w:t>
+      </w:r>
+    </w:p>
+    <w:p>
+      <w:pPr>
+        <w:rPr>
+          <w:sz w:val="20"/>
+          <w:szCs w:val="20"/>
+        </w:rPr>
+      </w:pPr>
+      <w:r>
+        <w:rPr>
+          <w:noProof/>
+        </w:rPr>
+        <w:lastRenderedPageBreak/>
+        <w:drawing>
+          <wp:inline distT="0" distB="0" distL="0" distR="0" wp14:anchorId="055D47E8" wp14:editId="5A64DA0D">
+            <wp:extent cx="5943600" cy="3339465"/>
+            <wp:effectExtent l="0" t="0" r="0" b="0"/>
+            <wp:docPr id="15" name="Picture 15"/>
+            <wp:cNvGraphicFramePr>
+              <a:graphicFrameLocks xmlns:a="http://schemas.openxmlformats.org/drawingml/2006/main" noChangeAspect="1"/>
+            </wp:cNvGraphicFramePr>
+            <a:graphic xmlns:a="http://schemas.openxmlformats.org/drawingml/2006/main">
+              <a:graphicData uri="http://schemas.openxmlformats.org/drawingml/2006/picture">
+                <pic:pic xmlns:pic="http://schemas.openxmlformats.org/drawingml/2006/picture">
+                  <pic:nvPicPr>
+                    <pic:cNvPr id="1" name=""/>
+                    <pic:cNvPicPr/>
+                  </pic:nvPicPr>
+                  <pic:blipFill>
+                    <a:blip r:embed="rId22"/>
+                    <a:stretch>
+                      <a:fillRect/>
+                    </a:stretch>
+                  </pic:blipFill>
+                  <pic:spPr>
+                    <a:xfrm>
+                      <a:off x="0" y="0"/>
+                      <a:ext cx="5943600" cy="3339465"/>
+                    </a:xfrm>
+                    <a:prstGeom prst="rect">
+                      <a:avLst/>
+                    </a:prstGeom>
+                  </pic:spPr>
+                </pic:pic>
+              </a:graphicData>
+            </a:graphic>
+          </wp:inline>
+        </w:drawing>
+      </w:r>
+    </w:p>
+    <w:p>
+      <w:pPr>
+        <w:pStyle w:val="ListParagraph"/>
+        <w:numPr>
+          <w:ilvl w:val="0"/>
+          <w:numId w:val="9"/>
+        </w:numPr>
+        <w:rPr>
+          <w:sz w:val="20"/>
+          <w:szCs w:val="20"/>
+        </w:rPr>
+      </w:pPr>
+      <w:r>
+        <w:rPr>
+          <w:sz w:val="20"/>
+          <w:szCs w:val="20"/>
+        </w:rPr>
+        <w:t>Manage users (admin)</w:t>
+      </w:r>
+    </w:p>
+    <w:p>
+      <w:pPr>
+        <w:rPr>
+          <w:sz w:val="20"/>
+          <w:szCs w:val="20"/>
+        </w:rPr>
+      </w:pPr>
+      <w:r>
+        <w:rPr>
+          <w:noProof/>
+        </w:rPr>
+        <w:drawing>
+          <wp:inline distT="0" distB="0" distL="0" distR="0" wp14:anchorId="28247F1F" wp14:editId="1524B488">
+            <wp:extent cx="5943600" cy="3339465"/>
+            <wp:effectExtent l="0" t="0" r="0" b="0"/>
+            <wp:docPr id="16" name="Picture 16"/>
+            <wp:cNvGraphicFramePr>
+              <a:graphicFrameLocks xmlns:a="http://schemas.openxmlformats.org/drawingml/2006/main" noChangeAspect="1"/>
+            </wp:cNvGraphicFramePr>
+            <a:graphic xmlns:a="http://schemas.openxmlformats.org/drawingml/2006/main">
+              <a:graphicData uri="http://schemas.openxmlformats.org/drawingml/2006/picture">
+                <pic:pic xmlns:pic="http://schemas.openxmlformats.org/drawingml/2006/picture">
+                  <pic:nvPicPr>
+                    <pic:cNvPr id="1" name=""/>
+                    <pic:cNvPicPr/>
+                  </pic:nvPicPr>
+                  <pic:blipFill>
+                    <a:blip r:embed="rId23"/>
+                    <a:stretch>
+                      <a:fillRect/>
+                    </a:stretch>
+                  </pic:blipFill>
+                  <pic:spPr>
+                    <a:xfrm>
+                      <a:off x="0" y="0"/>
+                      <a:ext cx="5943600" cy="3339465"/>
+                    </a:xfrm>
+                    <a:prstGeom prst="rect">
+                      <a:avLst/>
+                    </a:prstGeom>
+                  </pic:spPr>
+                </pic:pic>
+              </a:graphicData>
+            </a:graphic>
+          </wp:inline>
+        </w:drawing>
+      </w:r>
+    </w:p>
+    <w:p>
+      <w:pPr>
+        <w:pStyle w:val="ListParagraph"/>
+        <w:numPr>
+          <w:ilvl w:val="0"/>
+          <w:numId w:val="9"/>
+        </w:numPr>
+        <w:rPr>
+          <w:sz w:val="20"/>
+          <w:szCs w:val="20"/>
+        </w:rPr>
+      </w:pPr>
+      <w:r>
+        <w:rPr>
+          <w:sz w:val="20"/>
+          <w:szCs w:val="20"/>
+        </w:rPr>
+        <w:t>Add user page (notice the role option)</w:t>
+      </w:r>
+    </w:p>
+    <w:p>
+      <w:pPr>
+        <w:rPr>
+          <w:sz w:val="20"/>
+          <w:szCs w:val="20"/>
+        </w:rPr>
+      </w:pPr>
+      <w:r>
+        <w:rPr>
+          <w:noProof/>
+        </w:rPr>
+        <w:lastRenderedPageBreak/>
+        <w:drawing>
+          <wp:inline distT="0" distB="0" distL="0" distR="0" wp14:anchorId="75CB1232" wp14:editId="37AC4D69">
+            <wp:extent cx="5943600" cy="3339465"/>
+            <wp:effectExtent l="0" t="0" r="0" b="0"/>
+            <wp:docPr id="17" name="Picture 17"/>
+            <wp:cNvGraphicFramePr>
+              <a:graphicFrameLocks xmlns:a="http://schemas.openxmlformats.org/drawingml/2006/main" noChangeAspect="1"/>
+            </wp:cNvGraphicFramePr>
+            <a:graphic xmlns:a="http://schemas.openxmlformats.org/drawingml/2006/main">
+              <a:graphicData uri="http://schemas.openxmlformats.org/drawingml/2006/picture">
+                <pic:pic xmlns:pic="http://schemas.openxmlformats.org/drawingml/2006/picture">
+                  <pic:nvPicPr>
+                    <pic:cNvPr id="1" name=""/>
+                    <pic:cNvPicPr/>
+                  </pic:nvPicPr>
+                  <pic:blipFill>
+                    <a:blip r:embed="rId24"/>
+                    <a:stretch>
+                      <a:fillRect/>
+                    </a:stretch>
+                  </pic:blipFill>
+                  <pic:spPr>
+                    <a:xfrm>
+                      <a:off x="0" y="0"/>
+                      <a:ext cx="5943600" cy="3339465"/>
+                    </a:xfrm>
+                    <a:prstGeom prst="rect">
+                      <a:avLst/>
+                    </a:prstGeom>
+                  </pic:spPr>
+                </pic:pic>
+              </a:graphicData>
+            </a:graphic>
+          </wp:inline>
+        </w:drawing>
+      </w:r>
+    </w:p>
+    <w:p>
+      <w:pPr>
+        <w:pStyle w:val="ListParagraph"/>
+        <w:numPr>
+          <w:ilvl w:val="0"/>
+          <w:numId w:val="9"/>
+        </w:numPr>
+        <w:rPr>
+          <w:sz w:val="20"/>
+          <w:szCs w:val="20"/>
+        </w:rPr>
+      </w:pPr>
+      <w:r>
+        <w:rPr>
+          <w:sz w:val="20"/>
+          <w:szCs w:val="20"/>
+        </w:rPr>
+        <w:t>Update user page (notice the role option)</w:t>
+      </w:r>
+    </w:p>
+    <w:p>
+      <w:pPr>
+        <w:rPr>
+          <w:sz w:val="20"/>
+          <w:szCs w:val="20"/>
+        </w:rPr>
+      </w:pPr>
+      <w:r>
+        <w:rPr>
+          <w:noProof/>
+        </w:rPr>
+        <w:drawing>
+          <wp:inline distT="0" distB="0" distL="0" distR="0" wp14:anchorId="4F53CAC9" wp14:editId="4F9C0DB1">
+            <wp:extent cx="5943600" cy="3339465"/>
+            <wp:effectExtent l="0" t="0" r="0" b="0"/>
+            <wp:docPr id="18" name="Picture 18"/>
+            <wp:cNvGraphicFramePr>
+              <a:graphicFrameLocks xmlns:a="http://schemas.openxmlformats.org/drawingml/2006/main" noChangeAspect="1"/>
+            </wp:cNvGraphicFramePr>
+            <a:graphic xmlns:a="http://schemas.openxmlformats.org/drawingml/2006/main">
+              <a:graphicData uri="http://schemas.openxmlformats.org/drawingml/2006/picture">
+                <pic:pic xmlns:pic="http://schemas.openxmlformats.org/drawingml/2006/picture">
+                  <pic:nvPicPr>
+                    <pic:cNvPr id="1" name=""/>
+                    <pic:cNvPicPr/>
+                  </pic:nvPicPr>
+                  <pic:blipFill>
+                    <a:blip r:embed="rId25"/>
+                    <a:stretch>
+                      <a:fillRect/>
+                    </a:stretch>
+                  </pic:blipFill>
+                  <pic:spPr>
+                    <a:xfrm>
+                      <a:off x="0" y="0"/>
+                      <a:ext cx="5943600" cy="3339465"/>
+                    </a:xfrm>
+                    <a:prstGeom prst="rect">
+                      <a:avLst/>
+                    </a:prstGeom>
+                  </pic:spPr>
+                </pic:pic>
+              </a:graphicData>
+            </a:graphic>
+          </wp:inline>
+        </w:drawing>
+      </w:r>
+    </w:p>
+    <w:p>
+      <w:pPr>
+        <w:pStyle w:val="ListParagraph"/>
+        <w:numPr>
+          <w:ilvl w:val="0"/>
+          <w:numId w:val="9"/>
+        </w:numPr>
+        <w:rPr>
+          <w:sz w:val="20"/>
+          <w:szCs w:val="20"/>
+        </w:rPr>
+      </w:pPr>
+      <w:r>
+        <w:rPr>
+          <w:sz w:val="20"/>
+          <w:szCs w:val="20"/>
+        </w:rPr>
+        <w:t>Closing a question</w:t>
+      </w:r>
+    </w:p>
+    <w:p>
+      <w:pPr>
+        <w:rPr>
+          <w:sz w:val="20"/>
+          <w:szCs w:val="20"/>
+        </w:rPr>
+      </w:pPr>
+      <w:r>
+        <w:rPr>
+          <w:noProof/>
+        </w:rPr>
+        <w:lastRenderedPageBreak/>
+        <w:drawing>
+          <wp:inline distT="0" distB="0" distL="0" distR="0" wp14:anchorId="0AFBB458" wp14:editId="395D01B8">
+            <wp:extent cx="5943600" cy="3339465"/>
+            <wp:effectExtent l="0" t="0" r="0" b="0"/>
+            <wp:docPr id="20" name="Picture 20"/>
+            <wp:cNvGraphicFramePr>
+              <a:graphicFrameLocks xmlns:a="http://schemas.openxmlformats.org/drawingml/2006/main" noChangeAspect="1"/>
+            </wp:cNvGraphicFramePr>
+            <a:graphic xmlns:a="http://schemas.openxmlformats.org/drawingml/2006/main">
+              <a:graphicData uri="http://schemas.openxmlformats.org/drawingml/2006/picture">
+                <pic:pic xmlns:pic="http://schemas.openxmlformats.org/drawingml/2006/picture">
+                  <pic:nvPicPr>
+                    <pic:cNvPr id="1" name=""/>
+                    <pic:cNvPicPr/>
+                  </pic:nvPicPr>
+                  <pic:blipFill>
+                    <a:blip r:embed="rId26"/>
+                    <a:stretch>
+                      <a:fillRect/>
+                    </a:stretch>
+                  </pic:blipFill>
+                  <pic:spPr>
+                    <a:xfrm>
+                      <a:off x="0" y="0"/>
+                      <a:ext cx="5943600" cy="3339465"/>
+                    </a:xfrm>
+                    <a:prstGeom prst="rect">
+                      <a:avLst/>
+                    </a:prstGeom>
+                  </pic:spPr>
+                </pic:pic>
+              </a:graphicData>
+            </a:graphic>
+          </wp:inline>
+        </w:drawing>
+      </w:r>
+    </w:p>
+    <w:p>
+      <w:pPr>
+        <w:pStyle w:val="ListParagraph"/>
+        <w:numPr>
+          <w:ilvl w:val="0"/>
+          <w:numId w:val="9"/>
+        </w:numPr>
+        <w:rPr>
+          <w:sz w:val="20"/>
+          <w:szCs w:val="20"/>
+        </w:rPr>
+      </w:pPr>
+      <w:r>
+        <w:rPr>
+          <w:sz w:val="20"/>
+          <w:szCs w:val="20"/>
+        </w:rPr>
+        <w:t>Manage topics</w:t>
+      </w:r>
+    </w:p>
+    <w:p>
+      <w:pPr>
+        <w:rPr>
+          <w:sz w:val="20"/>
+          <w:szCs w:val="20"/>
+        </w:rPr>
+      </w:pPr>
+      <w:r>
+        <w:rPr>
+          <w:noProof/>
+        </w:rPr>
+        <w:drawing>
+          <wp:inline distT="0" distB="0" distL="0" distR="0" wp14:anchorId="1E7CDD91" wp14:editId="22DEB328">
+            <wp:extent cx="5943600" cy="3339465"/>
+            <wp:effectExtent l="0" t="0" r="0" b="0"/>
+            <wp:docPr id="21" name="Picture 21"/>
+            <wp:cNvGraphicFramePr>
+              <a:graphicFrameLocks xmlns:a="http://schemas.openxmlformats.org/drawingml/2006/main" noChangeAspect="1"/>
+            </wp:cNvGraphicFramePr>
+            <a:graphic xmlns:a="http://schemas.openxmlformats.org/drawingml/2006/main">
+              <a:graphicData uri="http://schemas.openxmlformats.org/drawingml/2006/picture">
+                <pic:pic xmlns:pic="http://schemas.openxmlformats.org/drawingml/2006/picture">
+                  <pic:nvPicPr>
+                    <pic:cNvPr id="1" name=""/>
+                    <pic:cNvPicPr/>
+                  </pic:nvPicPr>
+                  <pic:blipFill>
+                    <a:blip r:embed="rId27"/>
+                    <a:stretch>
+                      <a:fillRect/>
+                    </a:stretch>
+                  </pic:blipFill>
+                  <pic:spPr>
+                    <a:xfrm>
+                      <a:off x="0" y="0"/>
+                      <a:ext cx="5943600" cy="3339465"/>
+                    </a:xfrm>
+                    <a:prstGeom prst="rect">
+                      <a:avLst/>
+                    </a:prstGeom>
+                  </pic:spPr>
+                </pic:pic>
+              </a:graphicData>
+            </a:graphic>
+          </wp:inline>
+        </w:drawing>
+      </w:r>
+    </w:p>
+    <w:p>
+      <w:pPr>
+        <w:pStyle w:val="ListParagraph"/>
+        <w:numPr>
+          <w:ilvl w:val="0"/>
+          <w:numId w:val="9"/>
+        </w:numPr>
+        <w:rPr>
+          <w:sz w:val="20"/>
+          <w:szCs w:val="20"/>
+        </w:rPr>
+      </w:pPr>
+      <w:r>
+        <w:rPr>
+          <w:sz w:val="20"/>
+          <w:szCs w:val="20"/>
+        </w:rPr>
+        <w:t>Update topics</w:t>
+      </w:r>
+    </w:p>
+    <w:p>
+      <w:pPr>
+        <w:rPr>
+          <w:sz w:val="20"/>
+          <w:szCs w:val="20"/>
+        </w:rPr>
+      </w:pPr>
+      <w:r>
+        <w:rPr>
+          <w:noProof/>
+        </w:rPr>
+        <w:lastRenderedPageBreak/>
+        <w:drawing>
+          <wp:inline distT="0" distB="0" distL="0" distR="0" wp14:anchorId="384D7672" wp14:editId="38EF1F6A">
+            <wp:extent cx="5943600" cy="3339465"/>
+            <wp:effectExtent l="0" t="0" r="0" b="0"/>
+            <wp:docPr id="22" name="Picture 22"/>
+            <wp:cNvGraphicFramePr>
+              <a:graphicFrameLocks xmlns:a="http://schemas.openxmlformats.org/drawingml/2006/main" noChangeAspect="1"/>
+            </wp:cNvGraphicFramePr>
+            <a:graphic xmlns:a="http://schemas.openxmlformats.org/drawingml/2006/main">
+              <a:graphicData uri="http://schemas.openxmlformats.org/drawingml/2006/picture">
+                <pic:pic xmlns:pic="http://schemas.openxmlformats.org/drawingml/2006/picture">
+                  <pic:nvPicPr>
+                    <pic:cNvPr id="1" name=""/>
+                    <pic:cNvPicPr/>
+                  </pic:nvPicPr>
+                  <pic:blipFill>
+                    <a:blip r:embed="rId28"/>
+                    <a:stretch>
+                      <a:fillRect/>
+                    </a:stretch>
+                  </pic:blipFill>
+                  <pic:spPr>
+                    <a:xfrm>
+                      <a:off x="0" y="0"/>
+                      <a:ext cx="5943600" cy="3339465"/>
+                    </a:xfrm>
+                    <a:prstGeom prst="rect">
+                      <a:avLst/>
+                    </a:prstGeom>
+                  </pic:spPr>
+                </pic:pic>
+              </a:graphicData>
+            </a:graphic>
+          </wp:inline>
+        </w:drawing>
+      </w:r>
+    </w:p>
+    <w:p>
+      <w:pPr>
+        <w:pStyle w:val="ListParagraph"/>
+        <w:numPr>
+          <w:ilvl w:val="0"/>
+          <w:numId w:val="9"/>
+        </w:numPr>
+        <w:rPr>
+          <w:sz w:val="20"/>
+          <w:szCs w:val="20"/>
+        </w:rPr>
+      </w:pPr>
+      <w:r>
+        <w:rPr>
+          <w:sz w:val="20"/>
+          <w:szCs w:val="20"/>
+        </w:rPr>
+        <w:t>Add topics</w:t>
+      </w:r>
+    </w:p>
+    <w:p>
+      <w:pPr>
+        <w:rPr>
+          <w:sz w:val="20"/>
+          <w:szCs w:val="20"/>
+        </w:rPr>
+      </w:pPr>
+      <w:r>
+        <w:rPr>
+          <w:noProof/>
+        </w:rPr>
+        <w:drawing>
+          <wp:inline distT="0" distB="0" distL="0" distR="0" wp14:anchorId="08A82C44" wp14:editId="201D3BBC">
+            <wp:extent cx="5943600" cy="3339465"/>
+            <wp:effectExtent l="0" t="0" r="0" b="0"/>
+            <wp:docPr id="23" name="Picture 23"/>
+            <wp:cNvGraphicFramePr>
+              <a:graphicFrameLocks xmlns:a="http://schemas.openxmlformats.org/drawingml/2006/main" noChangeAspect="1"/>
+            </wp:cNvGraphicFramePr>
+            <a:graphic xmlns:a="http://schemas.openxmlformats.org/drawingml/2006/main">
+              <a:graphicData uri="http://schemas.openxmlformats.org/drawingml/2006/picture">
+                <pic:pic xmlns:pic="http://schemas.openxmlformats.org/drawingml/2006/picture">
+                  <pic:nvPicPr>
+                    <pic:cNvPr id="1" name=""/>
+                    <pic:cNvPicPr/>
+                  </pic:nvPicPr>
+                  <pic:blipFill>
+                    <a:blip r:embed="rId29"/>
+                    <a:stretch>
+                      <a:fillRect/>
+                    </a:stretch>
+                  </pic:blipFill>
+                  <pic:spPr>
+                    <a:xfrm>
+                      <a:off x="0" y="0"/>
+                      <a:ext cx="5943600" cy="3339465"/>
+                    </a:xfrm>
+                    <a:prstGeom prst="rect">
+                      <a:avLst/>
+                    </a:prstGeom>
+                  </pic:spPr>
+                </pic:pic>
+              </a:graphicData>
+            </a:graphic>
+          </wp:inline>
+        </w:drawing>
       </w:r>
     </w:p>
     <w:p>
@@ -899,31 +3185,8 @@
         <w:rPr>
           <w:b/>
           <w:bCs/>
-          <w:lang w:val="id-ID"/>
-        </w:rPr>
-        <w:t>REFERENCES</w:t>
-      </w:r>
-    </w:p>
-    <w:p>
-      <w:pPr>
-        <w:pStyle w:val="ListParagraph"/>
-        <w:numPr>
-          <w:ilvl w:val="0"/>
-          <w:numId w:val="6"/>
-        </w:numPr>
-        <w:rPr>
-          <w:b/>
-          <w:bCs/>
-          <w:lang w:val="id-ID"/>
-        </w:rPr>
-      </w:pPr>
-      <w:r>
-        <w:rPr>
-          <w:b/>
-          <w:bCs/>
-          <w:lang w:val="id-ID"/>
-        </w:rPr>
-        <w:t>LINK</w:t>
+        </w:rPr>
+        <w:t>Google image</w:t>
       </w:r>
     </w:p>
     <w:p>
@@ -978,158 +3241,50 @@
           <w:numId w:val="7"/>
         </w:numPr>
         <w:rPr>
-          <w:b/>
-          <w:lang w:val="id-ID"/>
-        </w:rPr>
-      </w:pPr>
-      <w:r>
-        <w:rPr>
-          <w:b/>
-        </w:rPr>
-        <w:t>&lt;NIM&gt; - &lt;1</w:t>
-      </w:r>
-      <w:r>
-        <w:rPr>
-          <w:b/>
-          <w:vertAlign w:val="superscript"/>
-        </w:rPr>
-        <w:t>st</w:t>
-      </w:r>
-      <w:r>
-        <w:rPr>
-          <w:b/>
-        </w:rPr>
-        <w:t xml:space="preserve"> Student Name&gt;</w:t>
-      </w:r>
-    </w:p>
-    <w:p>
-      <w:pPr>
-        <w:pStyle w:val="ListParagraph"/>
-        <w:numPr>
-          <w:ilvl w:val="0"/>
-          <w:numId w:val="7"/>
-        </w:numPr>
-        <w:rPr>
-          <w:b/>
-          <w:lang w:val="id-ID"/>
-        </w:rPr>
-      </w:pPr>
-      <w:r>
-        <w:rPr>
-          <w:b/>
-        </w:rPr>
-        <w:t>&lt;NIM&gt; - &lt;</w:t>
-      </w:r>
-      <w:r>
-        <w:rPr>
-          <w:b/>
-        </w:rPr>
-        <w:t>2</w:t>
-      </w:r>
-      <w:r>
-        <w:rPr>
-          <w:b/>
-          <w:vertAlign w:val="superscript"/>
-        </w:rPr>
-        <w:t>nd</w:t>
-      </w:r>
-      <w:r>
-        <w:rPr>
-          <w:b/>
-        </w:rPr>
-        <w:t xml:space="preserve"> Student Name</w:t>
-      </w:r>
-      <w:r>
-        <w:rPr>
-          <w:b/>
-        </w:rPr>
-        <w:t>&gt;</w:t>
-      </w:r>
-    </w:p>
-    <w:p>
-      <w:pPr>
-        <w:pStyle w:val="ListParagraph"/>
-        <w:numPr>
-          <w:ilvl w:val="0"/>
-          <w:numId w:val="7"/>
-        </w:numPr>
-        <w:rPr>
-          <w:b/>
-          <w:lang w:val="id-ID"/>
-        </w:rPr>
-      </w:pPr>
-      <w:r>
-        <w:rPr>
-          <w:b/>
-        </w:rPr>
-        <w:t>&lt;NIM&gt; - &lt;</w:t>
-      </w:r>
-      <w:r>
-        <w:rPr>
-          <w:b/>
-        </w:rPr>
-        <w:t>3</w:t>
-      </w:r>
-      <w:r>
-        <w:rPr>
-          <w:b/>
-          <w:vertAlign w:val="superscript"/>
-        </w:rPr>
-        <w:t>rd</w:t>
-      </w:r>
-      <w:bookmarkStart w:id="0" w:name="_GoBack"/>
-      <w:bookmarkEnd w:id="0"/>
-      <w:r>
-        <w:rPr>
-          <w:b/>
-        </w:rPr>
-        <w:t xml:space="preserve"> Student Name&gt;</w:t>
-      </w:r>
-    </w:p>
-    <w:p>
-      <w:pPr>
-        <w:pStyle w:val="ListParagraph"/>
-        <w:numPr>
-          <w:ilvl w:val="0"/>
-          <w:numId w:val="7"/>
-        </w:numPr>
-        <w:rPr>
-          <w:b/>
-          <w:lang w:val="id-ID"/>
-        </w:rPr>
-      </w:pPr>
-      <w:r>
-        <w:rPr>
-          <w:b/>
-        </w:rPr>
-        <w:t>&lt;NIM&gt; - &lt;</w:t>
-      </w:r>
-      <w:r>
-        <w:rPr>
-          <w:b/>
-        </w:rPr>
-        <w:t>4</w:t>
-      </w:r>
-      <w:r>
-        <w:rPr>
-          <w:b/>
-          <w:vertAlign w:val="superscript"/>
-        </w:rPr>
-        <w:t>th</w:t>
-      </w:r>
-      <w:r>
-        <w:rPr>
-          <w:b/>
-        </w:rPr>
-        <w:t xml:space="preserve"> Student Name&gt;</w:t>
-      </w:r>
-    </w:p>
-    <w:p>
-      <w:pPr>
-        <w:rPr>
-          <w:lang w:val="id-ID"/>
-        </w:rPr>
-      </w:pPr>
+          <w:lang w:val="id-ID"/>
+        </w:rPr>
+      </w:pPr>
+      <w:r>
+        <w:rPr>
+          <w:b/>
+        </w:rPr>
+        <w:lastRenderedPageBreak/>
+        <w:t>2101664132</w:t>
+      </w:r>
+      <w:r>
+        <w:rPr>
+          <w:b/>
+        </w:rPr>
+        <w:t xml:space="preserve"> - </w:t>
+      </w:r>
+      <w:r>
+        <w:rPr>
+          <w:b/>
+        </w:rPr>
+        <w:t xml:space="preserve">William </w:t>
+      </w:r>
+      <w:proofErr w:type="spellStart"/>
+      <w:r>
+        <w:rPr>
+          <w:b/>
+        </w:rPr>
+        <w:t>Gunawan</w:t>
+      </w:r>
+      <w:proofErr w:type="spellEnd"/>
+      <w:r>
+        <w:rPr>
+          <w:b/>
+        </w:rPr>
+        <w:t xml:space="preserve"> </w:t>
+      </w:r>
+      <w:proofErr w:type="spellStart"/>
+      <w:r>
+        <w:rPr>
+          <w:b/>
+        </w:rPr>
+        <w:t>Eka</w:t>
+      </w:r>
+      <w:proofErr w:type="spellEnd"/>
     </w:p>
     <w:sectPr>
       <w:pgSz w:w="12240" w:h="15840"/>
@@ -1141,8 +3296,46 @@
 </w:document>
 </file>
 
+<file path=word/endnotes.xml><?xml version="1.0" encoding="utf-8"?>
+<w:endnotes xmlns:wpc="http://schemas.microsoft.com/office/word/2010/wordprocessingCanvas" xmlns:cx="http://schemas.microsoft.com/office/drawing/2014/chartex" xmlns:cx1="http://schemas.microsoft.com/office/drawing/2015/9/8/chartex" xmlns:cx2="http://schemas.microsoft.com/office/drawing/2015/10/21/chartex" xmlns:cx3="http://schemas.microsoft.com/office/drawing/2016/5/9/chartex" xmlns:cx4="http://schemas.microsoft.com/office/drawing/2016/5/10/chartex" xmlns:cx5="http://schemas.microsoft.com/office/drawing/2016/5/11/chartex" xmlns:cx6="http://schemas.microsoft.com/office/drawing/2016/5/12/chartex" xmlns:cx7="http://schemas.microsoft.com/office/drawing/2016/5/13/chartex" xmlns:cx8="http://schemas.microsoft.com/office/drawing/2016/5/14/chartex" xmlns:mc="http://schemas.openxmlformats.org/markup-compatibility/2006" xmlns:aink="http://schemas.microsoft.com/office/drawing/2016/ink" xmlns:am3d="http://schemas.microsoft.com/office/drawing/2017/model3d" xmlns:o="urn:schemas-microsoft-com:office:office" xmlns:r="http://schemas.openxmlformats.org/officeDocument/2006/relationships" xmlns:m="http://schemas.openxmlformats.org/officeDocument/2006/math" xmlns:v="urn:schemas-microsoft-com:vml" xmlns:wp14="http://schemas.microsoft.com/office/word/2010/wordprocessingDrawing" xmlns:wp="http://schemas.openxmlformats.org/drawingml/2006/wordprocessingDrawing" xmlns:w10="urn:schemas-microsoft-com:office:word" xmlns:w="http://schemas.openxmlformats.org/wordprocessingml/2006/main" xmlns:w14="http://schemas.microsoft.com/office/word/2010/wordml" xmlns:w15="http://schemas.microsoft.com/office/word/2012/wordml" xmlns:w16cid="http://schemas.microsoft.com/office/word/2016/wordml/cid" xmlns:w16se="http://schemas.microsoft.com/office/word/2015/wordml/symex" xmlns:wpg="http://schemas.microsoft.com/office/word/2010/wordprocessingGroup" xmlns:wpi="http://schemas.microsoft.com/office/word/2010/wordprocessingInk" xmlns:wne="http://schemas.microsoft.com/office/word/2006/wordml" xmlns:wps="http://schemas.microsoft.com/office/word/2010/wordprocessingShape" mc:Ignorable="w14 w15 w16se w16cid wp14">
+  <w:endnote w:type="separator" w:id="-1">
+    <w:p>
+      <w:r>
+        <w:separator/>
+      </w:r>
+    </w:p>
+  </w:endnote>
+  <w:endnote w:type="continuationSeparator" w:id="0">
+    <w:p>
+      <w:r>
+        <w:continuationSeparator/>
+      </w:r>
+    </w:p>
+  </w:endnote>
+</w:endnotes>
+</file>
+
+<file path=word/footnotes.xml><?xml version="1.0" encoding="utf-8"?>
+<w:footnotes xmlns:wpc="http://schemas.microsoft.com/office/word/2010/wordprocessingCanvas" xmlns:cx="http://schemas.microsoft.com/office/drawing/2014/chartex" xmlns:cx1="http://schemas.microsoft.com/office/drawing/2015/9/8/chartex" xmlns:cx2="http://schemas.microsoft.com/office/drawing/2015/10/21/chartex" xmlns:cx3="http://schemas.microsoft.com/office/drawing/2016/5/9/chartex" xmlns:cx4="http://schemas.microsoft.com/office/drawing/2016/5/10/chartex" xmlns:cx5="http://schemas.microsoft.com/office/drawing/2016/5/11/chartex" xmlns:cx6="http://schemas.microsoft.com/office/drawing/2016/5/12/chartex" xmlns:cx7="http://schemas.microsoft.com/office/drawing/2016/5/13/chartex" xmlns:cx8="http://schemas.microsoft.com/office/drawing/2016/5/14/chartex" xmlns:mc="http://schemas.openxmlformats.org/markup-compatibility/2006" xmlns:aink="http://schemas.microsoft.com/office/drawing/2016/ink" xmlns:am3d="http://schemas.microsoft.com/office/drawing/2017/model3d" xmlns:o="urn:schemas-microsoft-com:office:office" xmlns:r="http://schemas.openxmlformats.org/officeDocument/2006/relationships" xmlns:m="http://schemas.openxmlformats.org/officeDocument/2006/math" xmlns:v="urn:schemas-microsoft-com:vml" xmlns:wp14="http://schemas.microsoft.com/office/word/2010/wordprocessingDrawing" xmlns:wp="http://schemas.openxmlformats.org/drawingml/2006/wordprocessingDrawing" xmlns:w10="urn:schemas-microsoft-com:office:word" xmlns:w="http://schemas.openxmlformats.org/wordprocessingml/2006/main" xmlns:w14="http://schemas.microsoft.com/office/word/2010/wordml" xmlns:w15="http://schemas.microsoft.com/office/word/2012/wordml" xmlns:w16cid="http://schemas.microsoft.com/office/word/2016/wordml/cid" xmlns:w16se="http://schemas.microsoft.com/office/word/2015/wordml/symex" xmlns:wpg="http://schemas.microsoft.com/office/word/2010/wordprocessingGroup" xmlns:wpi="http://schemas.microsoft.com/office/word/2010/wordprocessingInk" xmlns:wne="http://schemas.microsoft.com/office/word/2006/wordml" xmlns:wps="http://schemas.microsoft.com/office/word/2010/wordprocessingShape" mc:Ignorable="w14 w15 w16se w16cid wp14">
+  <w:footnote w:type="separator" w:id="-1">
+    <w:p>
+      <w:r>
+        <w:separator/>
+      </w:r>
+    </w:p>
+  </w:footnote>
+  <w:footnote w:type="continuationSeparator" w:id="0">
+    <w:p>
+      <w:r>
+        <w:continuationSeparator/>
+      </w:r>
+    </w:p>
+  </w:footnote>
+</w:footnotes>
+</file>
+
 <file path=word/numbering.xml><?xml version="1.0" encoding="utf-8"?>
-<w:numbering xmlns:wpc="http://schemas.microsoft.com/office/word/2010/wordprocessingCanvas" xmlns:mc="http://schemas.openxmlformats.org/markup-compatibility/2006" xmlns:o="urn:schemas-microsoft-com:office:office" xmlns:r="http://schemas.openxmlformats.org/officeDocument/2006/relationships" xmlns:m="http://schemas.openxmlformats.org/officeDocument/2006/math" xmlns:v="urn:schemas-microsoft-com:vml" xmlns:wp14="http://schemas.microsoft.com/office/word/2010/wordprocessingDrawing" xmlns:wp="http://schemas.openxmlformats.org/drawingml/2006/wordprocessingDrawing" xmlns:w10="urn:schemas-microsoft-com:office:word" xmlns:w="http://schemas.openxmlformats.org/wordprocessingml/2006/main" xmlns:w14="http://schemas.microsoft.com/office/word/2010/wordml" xmlns:w15="http://schemas.microsoft.com/office/word/2012/wordml" xmlns:wpg="http://schemas.microsoft.com/office/word/2010/wordprocessingGroup" xmlns:wpi="http://schemas.microsoft.com/office/word/2010/wordprocessingInk" xmlns:wne="http://schemas.microsoft.com/office/word/2006/wordml" xmlns:wps="http://schemas.microsoft.com/office/word/2010/wordprocessingShape" mc:Ignorable="w14 w15 wp14">
+<w:numbering xmlns:wpc="http://schemas.microsoft.com/office/word/2010/wordprocessingCanvas" xmlns:cx="http://schemas.microsoft.com/office/drawing/2014/chartex" xmlns:cx1="http://schemas.microsoft.com/office/drawing/2015/9/8/chartex" xmlns:cx2="http://schemas.microsoft.com/office/drawing/2015/10/21/chartex" xmlns:cx3="http://schemas.microsoft.com/office/drawing/2016/5/9/chartex" xmlns:cx4="http://schemas.microsoft.com/office/drawing/2016/5/10/chartex" xmlns:cx5="http://schemas.microsoft.com/office/drawing/2016/5/11/chartex" xmlns:cx6="http://schemas.microsoft.com/office/drawing/2016/5/12/chartex" xmlns:cx7="http://schemas.microsoft.com/office/drawing/2016/5/13/chartex" xmlns:cx8="http://schemas.microsoft.com/office/drawing/2016/5/14/chartex" xmlns:mc="http://schemas.openxmlformats.org/markup-compatibility/2006" xmlns:aink="http://schemas.microsoft.com/office/drawing/2016/ink" xmlns:am3d="http://schemas.microsoft.com/office/drawing/2017/model3d" xmlns:o="urn:schemas-microsoft-com:office:office" xmlns:r="http://schemas.openxmlformats.org/officeDocument/2006/relationships" xmlns:m="http://schemas.openxmlformats.org/officeDocument/2006/math" xmlns:v="urn:schemas-microsoft-com:vml" xmlns:wp14="http://schemas.microsoft.com/office/word/2010/wordprocessingDrawing" xmlns:wp="http://schemas.openxmlformats.org/drawingml/2006/wordprocessingDrawing" xmlns:w10="urn:schemas-microsoft-com:office:word" xmlns:w="http://schemas.openxmlformats.org/wordprocessingml/2006/main" xmlns:w14="http://schemas.microsoft.com/office/word/2010/wordml" xmlns:w15="http://schemas.microsoft.com/office/word/2012/wordml" xmlns:w16cid="http://schemas.microsoft.com/office/word/2016/wordml/cid" xmlns:w16se="http://schemas.microsoft.com/office/word/2015/wordml/symex" xmlns:wpg="http://schemas.microsoft.com/office/word/2010/wordprocessingGroup" xmlns:wpi="http://schemas.microsoft.com/office/word/2010/wordprocessingInk" xmlns:wne="http://schemas.microsoft.com/office/word/2006/wordml" xmlns:wps="http://schemas.microsoft.com/office/word/2010/wordprocessingShape" mc:Ignorable="w14 w15 w16se w16cid wp14">
   <w:abstractNum w:abstractNumId="0" w15:restartNumberingAfterBreak="0">
     <w:nsid w:val="07061370"/>
     <w:multiLevelType w:val="multilevel"/>
@@ -1311,7 +3504,7 @@
         <w:rFonts w:ascii="Courier New" w:hAnsi="Courier New" w:cs="Courier New" w:hint="default"/>
       </w:rPr>
     </w:lvl>
-    <w:lvl w:ilvl="2" w:tplc="04090005" w:tentative="1">
+    <w:lvl w:ilvl="2" w:tplc="04090005">
       <w:start w:val="1"/>
       <w:numFmt w:val="bullet"/>
       <w:lvlText w:val=""/>
@@ -1397,6 +3590,118 @@
     </w:lvl>
   </w:abstractNum>
   <w:abstractNum w:abstractNumId="2" w15:restartNumberingAfterBreak="0">
+    <w:nsid w:val="1B8E3FEE"/>
+    <w:multiLevelType w:val="hybridMultilevel"/>
+    <w:tmpl w:val="8410DA98"/>
+    <w:lvl w:ilvl="0" w:tplc="8DCC5A96">
+      <w:numFmt w:val="bullet"/>
+      <w:lvlText w:val="-"/>
+      <w:lvlJc w:val="left"/>
+      <w:pPr>
+        <w:ind w:left="720" w:hanging="360"/>
+      </w:pPr>
+      <w:rPr>
+        <w:rFonts w:ascii="Times New Roman" w:eastAsia="MS Mincho" w:hAnsi="Times New Roman" w:cs="Times New Roman" w:hint="default"/>
+      </w:rPr>
+    </w:lvl>
+    <w:lvl w:ilvl="1" w:tplc="38090003" w:tentative="1">
+      <w:start w:val="1"/>
+      <w:numFmt w:val="bullet"/>
+      <w:lvlText w:val="o"/>
+      <w:lvlJc w:val="left"/>
+      <w:pPr>
+        <w:ind w:left="1440" w:hanging="360"/>
+      </w:pPr>
+      <w:rPr>
+        <w:rFonts w:ascii="Courier New" w:hAnsi="Courier New" w:cs="Courier New" w:hint="default"/>
+      </w:rPr>
+    </w:lvl>
+    <w:lvl w:ilvl="2" w:tplc="38090005" w:tentative="1">
+      <w:start w:val="1"/>
+      <w:numFmt w:val="bullet"/>
+      <w:lvlText w:val=""/>
+      <w:lvlJc w:val="left"/>
+      <w:pPr>
+        <w:ind w:left="2160" w:hanging="360"/>
+      </w:pPr>
+      <w:rPr>
+        <w:rFonts w:ascii="Wingdings" w:hAnsi="Wingdings" w:hint="default"/>
+      </w:rPr>
+    </w:lvl>
+    <w:lvl w:ilvl="3" w:tplc="38090001" w:tentative="1">
+      <w:start w:val="1"/>
+      <w:numFmt w:val="bullet"/>
+      <w:lvlText w:val=""/>
+      <w:lvlJc w:val="left"/>
+      <w:pPr>
+        <w:ind w:left="2880" w:hanging="360"/>
+      </w:pPr>
+      <w:rPr>
+        <w:rFonts w:ascii="Symbol" w:hAnsi="Symbol" w:hint="default"/>
+      </w:rPr>
+    </w:lvl>
+    <w:lvl w:ilvl="4" w:tplc="38090003" w:tentative="1">
+      <w:start w:val="1"/>
+      <w:numFmt w:val="bullet"/>
+      <w:lvlText w:val="o"/>
+      <w:lvlJc w:val="left"/>
+      <w:pPr>
+        <w:ind w:left="3600" w:hanging="360"/>
+      </w:pPr>
+      <w:rPr>
+        <w:rFonts w:ascii="Courier New" w:hAnsi="Courier New" w:cs="Courier New" w:hint="default"/>
+      </w:rPr>
+    </w:lvl>
+    <w:lvl w:ilvl="5" w:tplc="38090005" w:tentative="1">
+      <w:start w:val="1"/>
+      <w:numFmt w:val="bullet"/>
+      <w:lvlText w:val=""/>
+      <w:lvlJc w:val="left"/>
+      <w:pPr>
+        <w:ind w:left="4320" w:hanging="360"/>
+      </w:pPr>
+      <w:rPr>
+        <w:rFonts w:ascii="Wingdings" w:hAnsi="Wingdings" w:hint="default"/>
+      </w:rPr>
+    </w:lvl>
+    <w:lvl w:ilvl="6" w:tplc="38090001" w:tentative="1">
+      <w:start w:val="1"/>
+      <w:numFmt w:val="bullet"/>
+      <w:lvlText w:val=""/>
+      <w:lvlJc w:val="left"/>
+      <w:pPr>
+        <w:ind w:left="5040" w:hanging="360"/>
+      </w:pPr>
+      <w:rPr>
+        <w:rFonts w:ascii="Symbol" w:hAnsi="Symbol" w:hint="default"/>
+      </w:rPr>
+    </w:lvl>
+    <w:lvl w:ilvl="7" w:tplc="38090003" w:tentative="1">
+      <w:start w:val="1"/>
+      <w:numFmt w:val="bullet"/>
+      <w:lvlText w:val="o"/>
+      <w:lvlJc w:val="left"/>
+      <w:pPr>
+        <w:ind w:left="5760" w:hanging="360"/>
+      </w:pPr>
+      <w:rPr>
+        <w:rFonts w:ascii="Courier New" w:hAnsi="Courier New" w:cs="Courier New" w:hint="default"/>
+      </w:rPr>
+    </w:lvl>
+    <w:lvl w:ilvl="8" w:tplc="38090005" w:tentative="1">
+      <w:start w:val="1"/>
+      <w:numFmt w:val="bullet"/>
+      <w:lvlText w:val=""/>
+      <w:lvlJc w:val="left"/>
+      <w:pPr>
+        <w:ind w:left="6480" w:hanging="360"/>
+      </w:pPr>
+      <w:rPr>
+        <w:rFonts w:ascii="Wingdings" w:hAnsi="Wingdings" w:hint="default"/>
+      </w:rPr>
+    </w:lvl>
+  </w:abstractNum>
+  <w:abstractNum w:abstractNumId="3" w15:restartNumberingAfterBreak="0">
     <w:nsid w:val="31CB6DAA"/>
     <w:multiLevelType w:val="multilevel"/>
     <w:tmpl w:val="C734A456"/>
@@ -1536,7 +3841,7 @@
       </w:rPr>
     </w:lvl>
   </w:abstractNum>
-  <w:abstractNum w:abstractNumId="3" w15:restartNumberingAfterBreak="0">
+  <w:abstractNum w:abstractNumId="4" w15:restartNumberingAfterBreak="0">
     <w:nsid w:val="320D55A8"/>
     <w:multiLevelType w:val="multilevel"/>
     <w:tmpl w:val="CB5AF02C"/>
@@ -1676,7 +3981,119 @@
       </w:rPr>
     </w:lvl>
   </w:abstractNum>
-  <w:abstractNum w:abstractNumId="4" w15:restartNumberingAfterBreak="0">
+  <w:abstractNum w:abstractNumId="5" w15:restartNumberingAfterBreak="0">
+    <w:nsid w:val="51CE11CF"/>
+    <w:multiLevelType w:val="hybridMultilevel"/>
+    <w:tmpl w:val="5D32C116"/>
+    <w:lvl w:ilvl="0" w:tplc="7D907218">
+      <w:numFmt w:val="bullet"/>
+      <w:lvlText w:val="-"/>
+      <w:lvlJc w:val="left"/>
+      <w:pPr>
+        <w:ind w:left="720" w:hanging="360"/>
+      </w:pPr>
+      <w:rPr>
+        <w:rFonts w:ascii="Times New Roman" w:eastAsia="MS Mincho" w:hAnsi="Times New Roman" w:cs="Times New Roman" w:hint="default"/>
+      </w:rPr>
+    </w:lvl>
+    <w:lvl w:ilvl="1" w:tplc="38090003" w:tentative="1">
+      <w:start w:val="1"/>
+      <w:numFmt w:val="bullet"/>
+      <w:lvlText w:val="o"/>
+      <w:lvlJc w:val="left"/>
+      <w:pPr>
+        <w:ind w:left="1440" w:hanging="360"/>
+      </w:pPr>
+      <w:rPr>
+        <w:rFonts w:ascii="Courier New" w:hAnsi="Courier New" w:cs="Courier New" w:hint="default"/>
+      </w:rPr>
+    </w:lvl>
+    <w:lvl w:ilvl="2" w:tplc="38090005" w:tentative="1">
+      <w:start w:val="1"/>
+      <w:numFmt w:val="bullet"/>
+      <w:lvlText w:val=""/>
+      <w:lvlJc w:val="left"/>
+      <w:pPr>
+        <w:ind w:left="2160" w:hanging="360"/>
+      </w:pPr>
+      <w:rPr>
+        <w:rFonts w:ascii="Wingdings" w:hAnsi="Wingdings" w:hint="default"/>
+      </w:rPr>
+    </w:lvl>
+    <w:lvl w:ilvl="3" w:tplc="38090001" w:tentative="1">
+      <w:start w:val="1"/>
+      <w:numFmt w:val="bullet"/>
+      <w:lvlText w:val=""/>
+      <w:lvlJc w:val="left"/>
+      <w:pPr>
+        <w:ind w:left="2880" w:hanging="360"/>
+      </w:pPr>
+      <w:rPr>
+        <w:rFonts w:ascii="Symbol" w:hAnsi="Symbol" w:hint="default"/>
+      </w:rPr>
+    </w:lvl>
+    <w:lvl w:ilvl="4" w:tplc="38090003" w:tentative="1">
+      <w:start w:val="1"/>
+      <w:numFmt w:val="bullet"/>
+      <w:lvlText w:val="o"/>
+      <w:lvlJc w:val="left"/>
+      <w:pPr>
+        <w:ind w:left="3600" w:hanging="360"/>
+      </w:pPr>
+      <w:rPr>
+        <w:rFonts w:ascii="Courier New" w:hAnsi="Courier New" w:cs="Courier New" w:hint="default"/>
+      </w:rPr>
+    </w:lvl>
+    <w:lvl w:ilvl="5" w:tplc="38090005" w:tentative="1">
+      <w:start w:val="1"/>
+      <w:numFmt w:val="bullet"/>
+      <w:lvlText w:val=""/>
+      <w:lvlJc w:val="left"/>
+      <w:pPr>
+        <w:ind w:left="4320" w:hanging="360"/>
+      </w:pPr>
+      <w:rPr>
+        <w:rFonts w:ascii="Wingdings" w:hAnsi="Wingdings" w:hint="default"/>
+      </w:rPr>
+    </w:lvl>
+    <w:lvl w:ilvl="6" w:tplc="38090001" w:tentative="1">
+      <w:start w:val="1"/>
+      <w:numFmt w:val="bullet"/>
+      <w:lvlText w:val=""/>
+      <w:lvlJc w:val="left"/>
+      <w:pPr>
+        <w:ind w:left="5040" w:hanging="360"/>
+      </w:pPr>
+      <w:rPr>
+        <w:rFonts w:ascii="Symbol" w:hAnsi="Symbol" w:hint="default"/>
+      </w:rPr>
+    </w:lvl>
+    <w:lvl w:ilvl="7" w:tplc="38090003" w:tentative="1">
+      <w:start w:val="1"/>
+      <w:numFmt w:val="bullet"/>
+      <w:lvlText w:val="o"/>
+      <w:lvlJc w:val="left"/>
+      <w:pPr>
+        <w:ind w:left="5760" w:hanging="360"/>
+      </w:pPr>
+      <w:rPr>
+        <w:rFonts w:ascii="Courier New" w:hAnsi="Courier New" w:cs="Courier New" w:hint="default"/>
+      </w:rPr>
+    </w:lvl>
+    <w:lvl w:ilvl="8" w:tplc="38090005" w:tentative="1">
+      <w:start w:val="1"/>
+      <w:numFmt w:val="bullet"/>
+      <w:lvlText w:val=""/>
+      <w:lvlJc w:val="left"/>
+      <w:pPr>
+        <w:ind w:left="6480" w:hanging="360"/>
+      </w:pPr>
+      <w:rPr>
+        <w:rFonts w:ascii="Wingdings" w:hAnsi="Wingdings" w:hint="default"/>
+      </w:rPr>
+    </w:lvl>
+  </w:abstractNum>
+  <w:abstractNum w:abstractNumId="6" w15:restartNumberingAfterBreak="0">
     <w:nsid w:val="592F3052"/>
     <w:multiLevelType w:val="multilevel"/>
     <w:tmpl w:val="FF808A3E"/>
@@ -1816,7 +4233,7 @@
       </w:rPr>
     </w:lvl>
   </w:abstractNum>
-  <w:abstractNum w:abstractNumId="5" w15:restartNumberingAfterBreak="0">
+  <w:abstractNum w:abstractNumId="7" w15:restartNumberingAfterBreak="0">
     <w:nsid w:val="6D7A1D67"/>
     <w:multiLevelType w:val="hybridMultilevel"/>
     <w:tmpl w:val="416AD270"/>
@@ -1929,7 +4346,7 @@
       </w:rPr>
     </w:lvl>
   </w:abstractNum>
-  <w:abstractNum w:abstractNumId="6" w15:restartNumberingAfterBreak="0">
+  <w:abstractNum w:abstractNumId="8" w15:restartNumberingAfterBreak="0">
     <w:nsid w:val="75272850"/>
     <w:multiLevelType w:val="hybridMultilevel"/>
     <w:tmpl w:val="E3D402EE"/>
@@ -2073,28 +4490,34 @@
     <w:abstractNumId w:val="0"/>
   </w:num>
   <w:num w:numId="2">
-    <w:abstractNumId w:val="2"/>
+    <w:abstractNumId w:val="3"/>
   </w:num>
   <w:num w:numId="3">
+    <w:abstractNumId w:val="6"/>
+  </w:num>
+  <w:num w:numId="4">
     <w:abstractNumId w:val="4"/>
   </w:num>
-  <w:num w:numId="4">
-    <w:abstractNumId w:val="3"/>
-  </w:num>
   <w:num w:numId="5">
-    <w:abstractNumId w:val="6"/>
+    <w:abstractNumId w:val="8"/>
   </w:num>
   <w:num w:numId="6">
     <w:abstractNumId w:val="1"/>
   </w:num>
   <w:num w:numId="7">
+    <w:abstractNumId w:val="7"/>
+  </w:num>
+  <w:num w:numId="8">
+    <w:abstractNumId w:val="2"/>
+  </w:num>
+  <w:num w:numId="9">
     <w:abstractNumId w:val="5"/>
   </w:num>
 </w:numbering>
 </file>
 
 <file path=word/styles.xml><?xml version="1.0" encoding="utf-8"?>
-<w:styles xmlns:mc="http://schemas.openxmlformats.org/markup-compatibility/2006" xmlns:r="http://schemas.openxmlformats.org/officeDocument/2006/relationships" xmlns:w="http://schemas.openxmlformats.org/wordprocessingml/2006/main" xmlns:w14="http://schemas.microsoft.com/office/word/2010/wordml" xmlns:w15="http://schemas.microsoft.com/office/word/2012/wordml" mc:Ignorable="w14 w15">
+<w:styles xmlns:mc="http://schemas.openxmlformats.org/markup-compatibility/2006" xmlns:r="http://schemas.openxmlformats.org/officeDocument/2006/relationships" xmlns:w="http://schemas.openxmlformats.org/wordprocessingml/2006/main" xmlns:w14="http://schemas.microsoft.com/office/word/2010/wordml" xmlns:w15="http://schemas.microsoft.com/office/word/2012/wordml" xmlns:w16cid="http://schemas.microsoft.com/office/word/2016/wordml/cid" xmlns:w16se="http://schemas.microsoft.com/office/word/2015/wordml/symex" mc:Ignorable="w14 w15 w16se w16cid">
   <w:docDefaults>
     <w:rPrDefault>
       <w:rPr>
@@ -2110,7 +4533,7 @@
       </w:pPr>
     </w:pPrDefault>
   </w:docDefaults>
-  <w:latentStyles w:defLockedState="0" w:defUIPriority="99" w:defSemiHidden="0" w:defUnhideWhenUsed="0" w:defQFormat="0" w:count="371">
+  <w:latentStyles w:defLockedState="0" w:defUIPriority="99" w:defSemiHidden="0" w:defUnhideWhenUsed="0" w:defQFormat="0" w:count="377">
     <w:lsdException w:name="Normal" w:uiPriority="0" w:qFormat="1"/>
     <w:lsdException w:name="heading 1" w:uiPriority="9" w:qFormat="1"/>
     <w:lsdException w:name="heading 2" w:semiHidden="1" w:uiPriority="9" w:unhideWhenUsed="1" w:qFormat="1"/>
@@ -2258,11 +4681,8 @@
     <w:lsdException w:name="Table 3D effects 3" w:semiHidden="1" w:unhideWhenUsed="1"/>
     <w:lsdException w:name="Table Contemporary" w:semiHidden="1" w:unhideWhenUsed="1"/>
     <w:lsdException w:name="Table Elegant" w:semiHidden="1" w:unhideWhenUsed="1"/>
-    <w:lsdException w:name="Table Professional" w:semiHidden="1" w:unhideWhenUsed="1"/>
     <w:lsdException w:name="Table Subtle 1" w:semiHidden="1" w:unhideWhenUsed="1"/>
     <w:lsdException w:name="Table Subtle 2" w:semiHidden="1" w:unhideWhenUsed="1"/>
-    <w:lsdException w:name="Table Web 1" w:semiHidden="1" w:unhideWhenUsed="1"/>
-    <w:lsdException w:name="Table Web 2" w:semiHidden="1" w:unhideWhenUsed="1"/>
     <w:lsdException w:name="Table Web 3" w:semiHidden="1" w:unhideWhenUsed="1"/>
     <w:lsdException w:name="Balloon Text" w:semiHidden="1" w:unhideWhenUsed="1"/>
     <w:lsdException w:name="Table Grid" w:uiPriority="59"/>
@@ -2482,6 +4902,12 @@
     <w:lsdException w:name="List Table 5 Dark Accent 6" w:uiPriority="50"/>
     <w:lsdException w:name="List Table 6 Colorful Accent 6" w:uiPriority="51"/>
     <w:lsdException w:name="List Table 7 Colorful Accent 6" w:uiPriority="52"/>
+    <w:lsdException w:name="Mention" w:semiHidden="1" w:unhideWhenUsed="1"/>
+    <w:lsdException w:name="Smart Hyperlink" w:semiHidden="1" w:unhideWhenUsed="1"/>
+    <w:lsdException w:name="Hashtag" w:semiHidden="1" w:unhideWhenUsed="1"/>
+    <w:lsdException w:name="Unresolved Mention" w:semiHidden="1" w:unhideWhenUsed="1"/>
+    <w:lsdException w:name="Smart Link" w:semiHidden="1" w:unhideWhenUsed="1"/>
+    <w:lsdException w:name="Smart Link Error" w:semiHidden="1" w:unhideWhenUsed="1"/>
   </w:latentStyles>
   <w:style w:type="paragraph" w:default="1" w:styleId="Normal">
     <w:name w:val="Normal"/>
@@ -2789,6 +5215,60 @@
       <w:lang w:eastAsia="ja-JP"/>
     </w:rPr>
   </w:style>
+  <w:style w:type="paragraph" w:styleId="Header">
+    <w:name w:val="header"/>
+    <w:basedOn w:val="Normal"/>
+    <w:link w:val="HeaderChar"/>
+    <w:uiPriority w:val="99"/>
+    <w:unhideWhenUsed/>
+    <w:rsid w:val="002705A9"/>
+    <w:pPr>
+      <w:tabs>
+        <w:tab w:val="center" w:pos="4513"/>
+        <w:tab w:val="right" w:pos="9026"/>
+      </w:tabs>
+    </w:pPr>
+  </w:style>
+  <w:style w:type="character" w:customStyle="1" w:styleId="HeaderChar">
+    <w:name w:val="Header Char"/>
+    <w:basedOn w:val="DefaultParagraphFont"/>
+    <w:link w:val="Header"/>
+    <w:uiPriority w:val="99"/>
+    <w:rsid w:val="002705A9"/>
+    <w:rPr>
+      <w:rFonts w:ascii="Times New Roman" w:eastAsia="MS Mincho" w:hAnsi="Times New Roman" w:cs="Times New Roman"/>
+      <w:sz w:val="24"/>
+      <w:szCs w:val="24"/>
+      <w:lang w:eastAsia="ja-JP"/>
+    </w:rPr>
+  </w:style>
+  <w:style w:type="paragraph" w:styleId="Footer">
+    <w:name w:val="footer"/>
+    <w:basedOn w:val="Normal"/>
+    <w:link w:val="FooterChar"/>
+    <w:uiPriority w:val="99"/>
+    <w:unhideWhenUsed/>
+    <w:rsid w:val="002705A9"/>
+    <w:pPr>
+      <w:tabs>
+        <w:tab w:val="center" w:pos="4513"/>
+        <w:tab w:val="right" w:pos="9026"/>
+      </w:tabs>
+    </w:pPr>
+  </w:style>
+  <w:style w:type="character" w:customStyle="1" w:styleId="FooterChar">
+    <w:name w:val="Footer Char"/>
+    <w:basedOn w:val="DefaultParagraphFont"/>
+    <w:link w:val="Footer"/>
+    <w:uiPriority w:val="99"/>
+    <w:rsid w:val="002705A9"/>
+    <w:rPr>
+      <w:rFonts w:ascii="Times New Roman" w:eastAsia="MS Mincho" w:hAnsi="Times New Roman" w:cs="Times New Roman"/>
+      <w:sz w:val="24"/>
+      <w:szCs w:val="24"/>
+      <w:lang w:eastAsia="ja-JP"/>
+    </w:rPr>
+  </w:style>
 </w:styles>
 </file>
 
@@ -3080,7 +5560,7 @@
 </file>
 
 <file path=customXml/itemProps1.xml><?xml version="1.0" encoding="utf-8"?>
-<ds:datastoreItem xmlns:ds="http://schemas.openxmlformats.org/officeDocument/2006/customXml" ds:itemID="{A75B7704-394B-4464-A20D-A3123486E5DE}">
+<ds:datastoreItem xmlns:ds="http://schemas.openxmlformats.org/officeDocument/2006/customXml" ds:itemID="{7EF51B67-976D-427C-A697-DF702772F40C}">
   <ds:schemaRefs>
     <ds:schemaRef ds:uri="http://schemas.openxmlformats.org/officeDocument/2006/bibliography"/>
   </ds:schemaRefs>

</xml_diff>